<commit_message>
Hands on React Basics
</commit_message>
<xml_diff>
--- a/SportsZone/Technical_Design_Document/SportsZone Technical Design V0.1.docx
+++ b/SportsZone/Technical_Design_Document/SportsZone Technical Design V0.1.docx
@@ -727,12 +727,6 @@
             <w:insideH w:val="single" w:color="auto" w:sz="4" w:space="0"/>
             <w:insideV w:val="single" w:color="auto" w:sz="4" w:space="0"/>
           </w:tblBorders>
-          <w:tblCellMar>
-            <w:top w:w="0" w:type="dxa"/>
-            <w:left w:w="108" w:type="dxa"/>
-            <w:bottom w:w="0" w:type="dxa"/>
-            <w:right w:w="108" w:type="dxa"/>
-          </w:tblCellMar>
         </w:tblPrEx>
         <w:tc>
           <w:tcPr>
@@ -3410,9 +3404,9 @@
         </w:rPr>
       </w:pPr>
       <w:bookmarkStart w:id="0" w:name="_Toc14493"/>
-      <w:bookmarkStart w:id="1" w:name="_Toc3092"/>
+      <w:bookmarkStart w:id="1" w:name="_Toc23825"/>
       <w:bookmarkStart w:id="2" w:name="_Toc19868"/>
-      <w:bookmarkStart w:id="3" w:name="_Toc23825"/>
+      <w:bookmarkStart w:id="3" w:name="_Toc3092"/>
       <w:bookmarkStart w:id="4" w:name="_Toc12877"/>
       <w:r>
         <w:rPr>
@@ -3645,12 +3639,6 @@
             <w:insideH w:val="single" w:color="4472C4" w:themeColor="accent1" w:sz="8" w:space="0"/>
             <w:insideV w:val="single" w:color="4472C4" w:themeColor="accent1" w:sz="6" w:space="0"/>
           </w:tblBorders>
-          <w:tblCellMar>
-            <w:top w:w="0" w:type="dxa"/>
-            <w:left w:w="113" w:type="dxa"/>
-            <w:bottom w:w="0" w:type="dxa"/>
-            <w:right w:w="113" w:type="dxa"/>
-          </w:tblCellMar>
         </w:tblPrEx>
         <w:trPr>
           <w:tblHeader/>
@@ -4750,8 +4738,8 @@
         </w:rPr>
       </w:pPr>
       <w:bookmarkStart w:id="16" w:name="_Toc25167848"/>
-      <w:bookmarkStart w:id="17" w:name="_Toc25170572"/>
-      <w:bookmarkStart w:id="18" w:name="_Toc430541407"/>
+      <w:bookmarkStart w:id="17" w:name="_Toc430541407"/>
+      <w:bookmarkStart w:id="18" w:name="_Toc25170572"/>
       <w:r>
         <w:rPr>
           <w:rFonts w:eastAsiaTheme="majorEastAsia" w:cstheme="majorBidi"/>
@@ -4770,8 +4758,8 @@
         </w:rPr>
         <w:t xml:space="preserve"> </w:t>
       </w:r>
-      <w:bookmarkStart w:id="19" w:name="_Toc26900"/>
-      <w:bookmarkStart w:id="20" w:name="_Toc24767"/>
+      <w:bookmarkStart w:id="19" w:name="_Toc24767"/>
+      <w:bookmarkStart w:id="20" w:name="_Toc26900"/>
       <w:r>
         <w:rPr>
           <w:rFonts w:eastAsiaTheme="majorEastAsia" w:cstheme="majorBidi"/>
@@ -4908,8 +4896,8 @@
           </w14:textFill>
         </w:rPr>
       </w:pPr>
-      <w:bookmarkStart w:id="21" w:name="_Toc25170573"/>
-      <w:bookmarkStart w:id="22" w:name="_Toc25167849"/>
+      <w:bookmarkStart w:id="21" w:name="_Toc25167849"/>
+      <w:bookmarkStart w:id="22" w:name="_Toc25170573"/>
       <w:r>
         <w:rPr>
           <w:rFonts w:eastAsiaTheme="majorEastAsia" w:cstheme="majorBidi"/>
@@ -5248,8 +5236,8 @@
       </w:pPr>
       <w:bookmarkStart w:id="25" w:name="_Toc25167855"/>
       <w:bookmarkStart w:id="26" w:name="_Toc25170577"/>
-      <w:bookmarkStart w:id="27" w:name="_Toc4344"/>
-      <w:bookmarkStart w:id="28" w:name="_Toc13210"/>
+      <w:bookmarkStart w:id="27" w:name="_Toc13210"/>
+      <w:bookmarkStart w:id="28" w:name="_Toc4344"/>
       <w:r>
         <w:rPr>
           <w:rFonts w:eastAsiaTheme="majorEastAsia" w:cstheme="majorBidi"/>
@@ -5298,7 +5286,7 @@
           <wp:inline distT="0" distB="0" distL="114300" distR="114300">
             <wp:extent cx="6086475" cy="2967990"/>
             <wp:effectExtent l="0" t="0" r="9525" b="3810"/>
-            <wp:docPr id="18" name="Picture 18" descr="ComponentLevelDesign"/>
+            <wp:docPr id="2" name="Picture 2" descr="ComponentLevelDesign"/>
             <wp:cNvGraphicFramePr>
               <a:graphicFrameLocks xmlns:a="http://schemas.openxmlformats.org/drawingml/2006/main" noChangeAspect="1"/>
             </wp:cNvGraphicFramePr>
@@ -5306,7 +5294,7 @@
               <a:graphicData uri="http://schemas.openxmlformats.org/drawingml/2006/picture">
                 <pic:pic xmlns:pic="http://schemas.openxmlformats.org/drawingml/2006/picture">
                   <pic:nvPicPr>
-                    <pic:cNvPr id="18" name="Picture 18" descr="ComponentLevelDesign"/>
+                    <pic:cNvPr id="2" name="Picture 2" descr="ComponentLevelDesign"/>
                     <pic:cNvPicPr>
                       <a:picLocks noChangeAspect="1"/>
                     </pic:cNvPicPr>
@@ -5332,16 +5320,14 @@
           </wp:inline>
         </w:drawing>
       </w:r>
-      <w:bookmarkStart w:id="78" w:name="_GoBack"/>
-      <w:bookmarkEnd w:id="78"/>
     </w:p>
     <w:p>
       <w:pPr>
         <w:pStyle w:val="4"/>
         <w:ind w:left="360"/>
       </w:pPr>
-      <w:bookmarkStart w:id="29" w:name="_Toc6879"/>
-      <w:bookmarkStart w:id="30" w:name="_Toc19499"/>
+      <w:bookmarkStart w:id="29" w:name="_Toc19499"/>
+      <w:bookmarkStart w:id="30" w:name="_Toc6879"/>
       <w:r>
         <w:t>2.3.1 Data Stores</w:t>
       </w:r>
@@ -5384,6 +5370,12 @@
             <w:insideH w:val="single" w:color="4472C4" w:themeColor="accent1" w:sz="8" w:space="0"/>
             <w:insideV w:val="single" w:color="4472C4" w:themeColor="accent1" w:sz="6" w:space="0"/>
           </w:tblBorders>
+          <w:tblCellMar>
+            <w:top w:w="0" w:type="dxa"/>
+            <w:left w:w="113" w:type="dxa"/>
+            <w:bottom w:w="0" w:type="dxa"/>
+            <w:right w:w="113" w:type="dxa"/>
+          </w:tblCellMar>
         </w:tblPrEx>
         <w:trPr>
           <w:tblHeader/>
@@ -5803,8 +5795,8 @@
         <w:ind w:left="360"/>
       </w:pPr>
       <w:bookmarkStart w:id="31" w:name="_Toc441057685"/>
-      <w:bookmarkStart w:id="32" w:name="_Toc28039"/>
-      <w:bookmarkStart w:id="33" w:name="_Toc31845"/>
+      <w:bookmarkStart w:id="32" w:name="_Toc31845"/>
+      <w:bookmarkStart w:id="33" w:name="_Toc28039"/>
       <w:r>
         <w:t>2.3.2 Presentation layer</w:t>
       </w:r>
@@ -5945,9 +5937,9 @@
         </w:tabs>
         <w:spacing w:before="480" w:after="360" w:line="360" w:lineRule="auto"/>
       </w:pPr>
-      <w:bookmarkStart w:id="39" w:name="_Toc25170579"/>
-      <w:bookmarkStart w:id="40" w:name="_Toc25167857"/>
-      <w:bookmarkStart w:id="41" w:name="_Toc12847"/>
+      <w:bookmarkStart w:id="39" w:name="_Toc12847"/>
+      <w:bookmarkStart w:id="40" w:name="_Toc25170579"/>
+      <w:bookmarkStart w:id="41" w:name="_Toc25167857"/>
       <w:r>
         <w:t>Technical Stack Layout</w:t>
       </w:r>
@@ -6188,6 +6180,8 @@
           </wp:inline>
         </w:drawing>
       </w:r>
+      <w:bookmarkStart w:id="78" w:name="_GoBack"/>
+      <w:bookmarkEnd w:id="78"/>
     </w:p>
     <w:p>
       <w:pPr>
@@ -6205,13 +6199,13 @@
         </w:tabs>
         <w:spacing w:before="480" w:after="360" w:line="360" w:lineRule="auto"/>
       </w:pPr>
-      <w:bookmarkStart w:id="42" w:name="_Toc25170580"/>
-      <w:bookmarkStart w:id="43" w:name="_Toc25167858"/>
+      <w:bookmarkStart w:id="42" w:name="_Toc25167858"/>
+      <w:bookmarkStart w:id="43" w:name="_Toc25170580"/>
       <w:bookmarkStart w:id="44" w:name="_Toc18947"/>
       <w:bookmarkStart w:id="45" w:name="_Toc5618"/>
-      <w:bookmarkStart w:id="46" w:name="_Toc25170581"/>
+      <w:bookmarkStart w:id="46" w:name="_Toc25167859"/>
       <w:bookmarkStart w:id="47" w:name="_Toc17024"/>
-      <w:bookmarkStart w:id="48" w:name="_Toc25167859"/>
+      <w:bookmarkStart w:id="48" w:name="_Toc25170581"/>
       <w:r>
         <w:t>Functional Lay</w:t>
       </w:r>
@@ -6513,8 +6507,8 @@
       </w:pPr>
       <w:bookmarkStart w:id="51" w:name="_Toc22579"/>
       <w:bookmarkStart w:id="52" w:name="_Toc25167863"/>
-      <w:bookmarkStart w:id="53" w:name="_Toc25170585"/>
-      <w:bookmarkStart w:id="54" w:name="_Toc13371"/>
+      <w:bookmarkStart w:id="53" w:name="_Toc13371"/>
+      <w:bookmarkStart w:id="54" w:name="_Toc25170585"/>
       <w:r>
         <w:t>Non-Functional Requirements</w:t>
       </w:r>
@@ -6585,9 +6579,9 @@
         </w:rPr>
         <w:t xml:space="preserve"> </w:t>
       </w:r>
-      <w:bookmarkStart w:id="56" w:name="_Toc25170586"/>
-      <w:bookmarkStart w:id="57" w:name="_Toc23568"/>
-      <w:bookmarkStart w:id="58" w:name="_Toc11271"/>
+      <w:bookmarkStart w:id="56" w:name="_Toc23568"/>
+      <w:bookmarkStart w:id="57" w:name="_Toc11271"/>
+      <w:bookmarkStart w:id="58" w:name="_Toc25170586"/>
       <w:r>
         <w:rPr>
           <w:rFonts w:eastAsiaTheme="majorEastAsia" w:cstheme="majorBidi"/>
@@ -6667,8 +6661,8 @@
         </w:rPr>
         <w:t xml:space="preserve"> </w:t>
       </w:r>
-      <w:bookmarkStart w:id="60" w:name="_Toc25170587"/>
-      <w:bookmarkStart w:id="61" w:name="_Toc9136"/>
+      <w:bookmarkStart w:id="60" w:name="_Toc9136"/>
+      <w:bookmarkStart w:id="61" w:name="_Toc25170587"/>
       <w:bookmarkStart w:id="62" w:name="_Toc29678"/>
       <w:r>
         <w:rPr>
@@ -6751,9 +6745,9 @@
         </w:rPr>
         <w:t xml:space="preserve"> </w:t>
       </w:r>
-      <w:bookmarkStart w:id="64" w:name="_Toc11269"/>
+      <w:bookmarkStart w:id="64" w:name="_Toc25170588"/>
       <w:bookmarkStart w:id="65" w:name="_Toc25115"/>
-      <w:bookmarkStart w:id="66" w:name="_Toc25170588"/>
+      <w:bookmarkStart w:id="66" w:name="_Toc11269"/>
       <w:r>
         <w:rPr>
           <w:rFonts w:eastAsiaTheme="majorEastAsia" w:cstheme="majorBidi"/>
@@ -6814,8 +6808,8 @@
           </w14:textFill>
         </w:rPr>
       </w:pPr>
-      <w:bookmarkStart w:id="67" w:name="_Toc25167868"/>
-      <w:bookmarkStart w:id="68" w:name="_Toc441057716"/>
+      <w:bookmarkStart w:id="67" w:name="_Toc441057716"/>
+      <w:bookmarkStart w:id="68" w:name="_Toc25167868"/>
       <w:bookmarkStart w:id="69" w:name="_Toc21102605"/>
       <w:r>
         <w:rPr>
@@ -6888,8 +6882,8 @@
         <w:spacing w:before="480" w:after="360" w:line="360" w:lineRule="auto"/>
       </w:pPr>
       <w:bookmarkStart w:id="73" w:name="_Toc25167869"/>
-      <w:bookmarkStart w:id="74" w:name="_Toc25170591"/>
-      <w:bookmarkStart w:id="75" w:name="_Toc16005"/>
+      <w:bookmarkStart w:id="74" w:name="_Toc16005"/>
+      <w:bookmarkStart w:id="75" w:name="_Toc25170591"/>
       <w:bookmarkStart w:id="76" w:name="_Toc29204"/>
       <w:r>
         <w:t>Glossary</w:t>
@@ -6937,6 +6931,14 @@
       </w:tblGrid>
       <w:tr>
         <w:tblPrEx>
+          <w:tblBorders>
+            <w:top w:val="single" w:color="4472C4" w:themeColor="accent1" w:sz="8" w:space="0"/>
+            <w:left w:val="single" w:color="4472C4" w:themeColor="accent1" w:sz="8" w:space="0"/>
+            <w:bottom w:val="single" w:color="4472C4" w:themeColor="accent1" w:sz="8" w:space="0"/>
+            <w:right w:val="single" w:color="4472C4" w:themeColor="accent1" w:sz="8" w:space="0"/>
+            <w:insideH w:val="single" w:color="4472C4" w:themeColor="accent1" w:sz="8" w:space="0"/>
+            <w:insideV w:val="single" w:color="4472C4" w:themeColor="accent1" w:sz="6" w:space="0"/>
+          </w:tblBorders>
           <w:tblCellMar>
             <w:top w:w="0" w:type="dxa"/>
             <w:left w:w="113" w:type="dxa"/>
@@ -9870,6 +9872,25 @@
 </file>
 
 <file path=customXml/item2.xml><?xml version="1.0" encoding="utf-8"?>
+<?mso-contentType ?>
+<FormTemplates xmlns="http://schemas.microsoft.com/sharepoint/v3/contenttype/forms">
+  <Display>DocumentLibraryForm</Display>
+  <Edit>DocumentLibraryForm</Edit>
+  <New>DocumentLibraryForm</New>
+</FormTemplates>
+</file>
+
+<file path=customXml/item3.xml><?xml version="1.0" encoding="utf-8"?>
+<b:Sources xmlns:b="http://schemas.openxmlformats.org/officeDocument/2006/bibliography" xmlns="http://schemas.openxmlformats.org/officeDocument/2006/bibliography" SelectedStyle="\APASixthEditionOfficeOnline.xsl" StyleName="APA" Version="6"/>
+</file>
+
+<file path=customXml/item4.xml><?xml version="1.0" encoding="utf-8"?>
+<p:properties xmlns:p="http://schemas.microsoft.com/office/2006/metadata/properties" xmlns:xsi="http://www.w3.org/2001/XMLSchema-instance" xmlns:pc="http://schemas.microsoft.com/office/infopath/2007/PartnerControls">
+  <documentManagement/>
+</p:properties>
+</file>
+
+<file path=customXml/item5.xml><?xml version="1.0" encoding="utf-8"?>
 <ct:contentTypeSchema xmlns:ct="http://schemas.microsoft.com/office/2006/metadata/contentType" xmlns:ma="http://schemas.microsoft.com/office/2006/metadata/properties/metaAttributes" ct:_="" ma:_="" ma:contentTypeName="Document" ma:contentTypeID="0x0101004164EF6E29099B41B9CA3C3BB2FC5BB7" ma:contentTypeVersion="12" ma:contentTypeDescription="Create a new document." ma:contentTypeScope="" ma:versionID="3281c95c9f7cb5608e47711c8907d1b9">
   <xsd:schema xmlns:xsd="http://www.w3.org/2001/XMLSchema" xmlns:xs="http://www.w3.org/2001/XMLSchema" xmlns:p="http://schemas.microsoft.com/office/2006/metadata/properties" xmlns:ns2="bf9e0da3-6e47-4267-a25e-359b9f6a2877" xmlns:ns3="3dc5f341-d5fc-4607-a2fb-319195cc8399" targetNamespace="http://schemas.microsoft.com/office/2006/metadata/properties" ma:root="true" ma:fieldsID="906d23a93ff3e4e01e2cf5f924172f52" ns2:_="" ns3:_="">
     <xsd:import namespace="bf9e0da3-6e47-4267-a25e-359b9f6a2877"/>
@@ -10086,25 +10107,6 @@
 </ct:contentTypeSchema>
 </file>
 
-<file path=customXml/item3.xml><?xml version="1.0" encoding="utf-8"?>
-<p:properties xmlns:p="http://schemas.microsoft.com/office/2006/metadata/properties" xmlns:xsi="http://www.w3.org/2001/XMLSchema-instance" xmlns:pc="http://schemas.microsoft.com/office/infopath/2007/PartnerControls">
-  <documentManagement/>
-</p:properties>
-</file>
-
-<file path=customXml/item4.xml><?xml version="1.0" encoding="utf-8"?>
-<b:Sources xmlns:b="http://schemas.openxmlformats.org/officeDocument/2006/bibliography" xmlns="http://schemas.openxmlformats.org/officeDocument/2006/bibliography" SelectedStyle="\APASixthEditionOfficeOnline.xsl" StyleName="APA" Version="6"/>
-</file>
-
-<file path=customXml/item5.xml><?xml version="1.0" encoding="utf-8"?>
-<?mso-contentType ?>
-<FormTemplates xmlns="http://schemas.microsoft.com/sharepoint/v3/contenttype/forms">
-  <Display>DocumentLibraryForm</Display>
-  <Edit>DocumentLibraryForm</Edit>
-  <New>DocumentLibraryForm</New>
-</FormTemplates>
-</file>
-
 <file path=customXml/itemProps1.xml><?xml version="1.0" encoding="utf-8"?>
 <ds:datastoreItem xmlns:ds="http://schemas.openxmlformats.org/officeDocument/2006/customXml" ds:itemID="{B1977F7D-205B-4081-913C-38D41E755F92}">
   <ds:schemaRefs>
@@ -10114,25 +10116,25 @@
 </file>
 
 <file path=customXml/itemProps2.xml><?xml version="1.0" encoding="utf-8"?>
-<ds:datastoreItem xmlns:ds="http://schemas.openxmlformats.org/officeDocument/2006/customXml" ds:itemID="{0FEA0F39-B076-46BD-946C-764B16D744A6}">
+<ds:datastoreItem xmlns:ds="http://schemas.openxmlformats.org/officeDocument/2006/customXml" ds:itemID="{0B5EEE20-DCE6-4A1A-B31F-0C945432CFFD}">
   <ds:schemaRefs/>
 </ds:datastoreItem>
 </file>
 
 <file path=customXml/itemProps3.xml><?xml version="1.0" encoding="utf-8"?>
+<ds:datastoreItem xmlns:ds="http://schemas.openxmlformats.org/officeDocument/2006/customXml" ds:itemID="{B8EE4910-A2E3-4B0E-A23C-C8865EC8E2BC}">
+  <ds:schemaRefs/>
+</ds:datastoreItem>
+</file>
+
+<file path=customXml/itemProps4.xml><?xml version="1.0" encoding="utf-8"?>
 <ds:datastoreItem xmlns:ds="http://schemas.openxmlformats.org/officeDocument/2006/customXml" ds:itemID="{1E47B62E-E704-4CBC-BCBF-83C0A7362AEC}">
   <ds:schemaRefs/>
 </ds:datastoreItem>
 </file>
 
-<file path=customXml/itemProps4.xml><?xml version="1.0" encoding="utf-8"?>
-<ds:datastoreItem xmlns:ds="http://schemas.openxmlformats.org/officeDocument/2006/customXml" ds:itemID="{B8EE4910-A2E3-4B0E-A23C-C8865EC8E2BC}">
-  <ds:schemaRefs/>
-</ds:datastoreItem>
-</file>
-
 <file path=customXml/itemProps5.xml><?xml version="1.0" encoding="utf-8"?>
-<ds:datastoreItem xmlns:ds="http://schemas.openxmlformats.org/officeDocument/2006/customXml" ds:itemID="{0B5EEE20-DCE6-4A1A-B31F-0C945432CFFD}">
+<ds:datastoreItem xmlns:ds="http://schemas.openxmlformats.org/officeDocument/2006/customXml" ds:itemID="{0FEA0F39-B076-46BD-946C-764B16D744A6}">
   <ds:schemaRefs/>
 </ds:datastoreItem>
 </file>
</xml_diff>

<commit_message>
Apply changes suggested by sathish
</commit_message>
<xml_diff>
--- a/SportsZone/Technical_Design_Document/SportsZone Technical Design V0.1.docx
+++ b/SportsZone/Technical_Design_Document/SportsZone Technical Design V0.1.docx
@@ -103,6 +103,7 @@
           <w:color w:val="2F5597" w:themeColor="accent1" w:themeShade="BF"/>
           <w:sz w:val="44"/>
           <w:szCs w:val="44"/>
+          <w:highlight w:val="none"/>
           <w:lang w:val="en-IN"/>
         </w:rPr>
       </w:pPr>
@@ -114,7 +115,7 @@
           <w:color w:val="2F5597" w:themeColor="accent1" w:themeShade="BF"/>
           <w:sz w:val="44"/>
           <w:szCs w:val="44"/>
-          <w:highlight w:val="yellow"/>
+          <w:highlight w:val="none"/>
           <w:lang w:val="en-IN"/>
         </w:rPr>
         <w:t>ECOMMERCE - REPORT GENERATION SYSTEM</w:t>
@@ -248,77 +249,56 @@
     </w:p>
     <w:p>
       <w:pPr>
-        <w:wordWrap/>
         <w:spacing w:after="0" w:line="240" w:lineRule="auto"/>
         <w:jc w:val="right"/>
         <w:rPr>
-          <w:rFonts w:eastAsia="Times New Roman" w:cstheme="minorHAnsi"/>
+          <w:rFonts w:cstheme="minorHAnsi"/>
           <w:sz w:val="28"/>
           <w:szCs w:val="28"/>
-          <w:lang w:eastAsia="en-IN"/>
-        </w:rPr>
-      </w:pPr>
-      <w:r>
-        <w:rPr>
-          <w:rFonts w:cstheme="minorHAnsi"/>
+        </w:rPr>
+      </w:pPr>
+      <w:r>
+        <w:rPr>
+          <w:rFonts w:hint="default" w:cstheme="minorHAnsi"/>
           <w:b/>
           <w:bCs/>
           <w:sz w:val="28"/>
           <w:szCs w:val="28"/>
-        </w:rPr>
-        <w:t>Document:</w:t>
-      </w:r>
+          <w:lang w:val="en-US"/>
+        </w:rPr>
+        <w:t>Author:</w:t>
+      </w:r>
+      <w:r>
+        <w:rPr>
+          <w:rFonts w:hint="default" w:cstheme="minorHAnsi"/>
+          <w:sz w:val="28"/>
+          <w:szCs w:val="28"/>
+          <w:lang w:val="en-US"/>
+        </w:rPr>
+        <w:t xml:space="preserve"> Srimanikandan Ravikumar</w:t>
+      </w:r>
+      <w:bookmarkStart w:id="70" w:name="_GoBack"/>
+      <w:bookmarkEnd w:id="70"/>
       <w:r>
         <w:rPr>
           <w:rFonts w:cstheme="minorHAnsi"/>
           <w:sz w:val="28"/>
           <w:szCs w:val="28"/>
         </w:rPr>
-        <w:t xml:space="preserve"> </w:t>
-      </w:r>
-      <w:r>
-        <w:rPr>
-          <w:rFonts w:hint="default" w:cstheme="minorHAnsi"/>
-          <w:sz w:val="28"/>
-          <w:szCs w:val="28"/>
-          <w:highlight w:val="yellow"/>
-          <w:lang w:val="en-IN"/>
-        </w:rPr>
-        <w:t>ECOMMERCE - REPORT GENERATION SYSTEM</w:t>
-      </w:r>
-      <w:r>
+        <w:t xml:space="preserve">           </w:t>
+      </w:r>
+    </w:p>
+    <w:p>
+      <w:pPr>
+        <w:spacing w:after="0" w:line="240" w:lineRule="auto"/>
+        <w:jc w:val="right"/>
         <w:rPr>
           <w:rFonts w:cstheme="minorHAnsi"/>
           <w:sz w:val="28"/>
           <w:szCs w:val="28"/>
         </w:rPr>
-        <w:t>- Technical Architecture and Solution</w:t>
-      </w:r>
-    </w:p>
-    <w:p>
-      <w:pPr>
-        <w:spacing w:after="0" w:line="240" w:lineRule="auto"/>
-        <w:jc w:val="right"/>
-        <w:rPr>
-          <w:rFonts w:cstheme="minorHAnsi"/>
-          <w:sz w:val="28"/>
-          <w:szCs w:val="28"/>
-        </w:rPr>
-      </w:pPr>
-      <w:r>
-        <w:rPr>
-          <w:rFonts w:cstheme="minorHAnsi"/>
-          <w:sz w:val="28"/>
-          <w:szCs w:val="28"/>
-        </w:rPr>
-        <w:t xml:space="preserve">            </w:t>
-      </w:r>
-    </w:p>
-    <w:p>
-      <w:pPr>
-        <w:spacing w:after="0" w:line="240" w:lineRule="auto"/>
-        <w:ind w:left="7200" w:firstLine="720"/>
-        <w:jc w:val="right"/>
+      </w:pPr>
+      <w:r>
         <w:rPr>
           <w:rFonts w:cstheme="minorHAnsi"/>
           <w:color w:val="000000" w:themeColor="text1"/>
@@ -330,8 +310,28 @@
             </w14:solidFill>
           </w14:textFill>
         </w:rPr>
-      </w:pPr>
-      <w:r>
+        <w:tab/>
+      </w:r>
+      <w:r>
+        <w:rPr>
+          <w:rFonts w:cstheme="minorHAnsi"/>
+          <w:color w:val="000000" w:themeColor="text1"/>
+          <w:sz w:val="28"/>
+          <w:szCs w:val="28"/>
+          <w14:textFill>
+            <w14:solidFill>
+              <w14:schemeClr w14:val="tx1"/>
+            </w14:solidFill>
+          </w14:textFill>
+        </w:rPr>
+        <w:tab/>
+      </w:r>
+    </w:p>
+    <w:p>
+      <w:pPr>
+        <w:wordWrap w:val="0"/>
+        <w:spacing w:line="240" w:lineRule="auto"/>
+        <w:ind w:left="7200" w:firstLine="720"/>
         <w:rPr>
           <w:rFonts w:cstheme="minorHAnsi"/>
           <w:b/>
@@ -345,142 +345,6 @@
             </w14:solidFill>
           </w14:textFill>
         </w:rPr>
-        <w:t>Author:</w:t>
-      </w:r>
-      <w:r>
-        <w:rPr>
-          <w:rFonts w:hint="default" w:cstheme="minorHAnsi"/>
-          <w:b/>
-          <w:bCs/>
-          <w:color w:val="000000" w:themeColor="text1"/>
-          <w:sz w:val="28"/>
-          <w:szCs w:val="28"/>
-          <w:lang w:val="en-IN"/>
-          <w14:textFill>
-            <w14:solidFill>
-              <w14:schemeClr w14:val="tx1"/>
-            </w14:solidFill>
-          </w14:textFill>
-        </w:rPr>
-        <w:t xml:space="preserve"> </w:t>
-      </w:r>
-      <w:r>
-        <w:rPr>
-          <w:rFonts w:hint="default" w:cstheme="minorHAnsi"/>
-          <w:color w:val="000000" w:themeColor="text1"/>
-          <w:sz w:val="28"/>
-          <w:szCs w:val="28"/>
-          <w:lang w:val="en-IN"/>
-          <w14:textFill>
-            <w14:solidFill>
-              <w14:schemeClr w14:val="tx1"/>
-            </w14:solidFill>
-          </w14:textFill>
-        </w:rPr>
-        <w:t>Srimanikandan</w:t>
-      </w:r>
-      <w:r>
-        <w:rPr>
-          <w:rFonts w:hint="default" w:cstheme="minorHAnsi"/>
-          <w:color w:val="000000" w:themeColor="text1"/>
-          <w:sz w:val="28"/>
-          <w:szCs w:val="28"/>
-          <w:lang w:val="en-US"/>
-          <w14:textFill>
-            <w14:solidFill>
-              <w14:schemeClr w14:val="tx1"/>
-            </w14:solidFill>
-          </w14:textFill>
-        </w:rPr>
-        <w:t xml:space="preserve"> R</w:t>
-      </w:r>
-      <w:r>
-        <w:rPr>
-          <w:rFonts w:cstheme="minorHAnsi"/>
-          <w:color w:val="000000" w:themeColor="text1"/>
-          <w:sz w:val="28"/>
-          <w:szCs w:val="28"/>
-          <w14:textFill>
-            <w14:solidFill>
-              <w14:schemeClr w14:val="tx1"/>
-            </w14:solidFill>
-          </w14:textFill>
-        </w:rPr>
-        <w:tab/>
-      </w:r>
-    </w:p>
-    <w:p>
-      <w:pPr>
-        <w:spacing w:after="0" w:line="240" w:lineRule="auto"/>
-        <w:jc w:val="right"/>
-        <w:rPr>
-          <w:rFonts w:cstheme="minorHAnsi"/>
-          <w:color w:val="000000" w:themeColor="text1"/>
-          <w:sz w:val="28"/>
-          <w:szCs w:val="28"/>
-          <w14:textFill>
-            <w14:solidFill>
-              <w14:schemeClr w14:val="tx1"/>
-            </w14:solidFill>
-          </w14:textFill>
-        </w:rPr>
-      </w:pPr>
-    </w:p>
-    <w:p>
-      <w:pPr>
-        <w:spacing w:after="0" w:line="240" w:lineRule="auto"/>
-        <w:jc w:val="right"/>
-        <w:rPr>
-          <w:rFonts w:cstheme="minorHAnsi"/>
-          <w:sz w:val="28"/>
-          <w:szCs w:val="28"/>
-        </w:rPr>
-      </w:pPr>
-      <w:r>
-        <w:rPr>
-          <w:rFonts w:cstheme="minorHAnsi"/>
-          <w:color w:val="000000" w:themeColor="text1"/>
-          <w:sz w:val="28"/>
-          <w:szCs w:val="28"/>
-          <w14:textFill>
-            <w14:solidFill>
-              <w14:schemeClr w14:val="tx1"/>
-            </w14:solidFill>
-          </w14:textFill>
-        </w:rPr>
-        <w:tab/>
-      </w:r>
-      <w:r>
-        <w:rPr>
-          <w:rFonts w:cstheme="minorHAnsi"/>
-          <w:color w:val="000000" w:themeColor="text1"/>
-          <w:sz w:val="28"/>
-          <w:szCs w:val="28"/>
-          <w14:textFill>
-            <w14:solidFill>
-              <w14:schemeClr w14:val="tx1"/>
-            </w14:solidFill>
-          </w14:textFill>
-        </w:rPr>
-        <w:tab/>
-      </w:r>
-    </w:p>
-    <w:p>
-      <w:pPr>
-        <w:wordWrap w:val="0"/>
-        <w:spacing w:line="240" w:lineRule="auto"/>
-        <w:ind w:left="7200" w:firstLine="720"/>
-        <w:rPr>
-          <w:rFonts w:cstheme="minorHAnsi"/>
-          <w:color w:val="000000" w:themeColor="text1"/>
-          <w:sz w:val="28"/>
-          <w:szCs w:val="28"/>
-          <w14:textFill>
-            <w14:solidFill>
-              <w14:schemeClr w14:val="tx1"/>
-            </w14:solidFill>
-          </w14:textFill>
-        </w:rPr>
       </w:pPr>
       <w:r>
         <w:rPr>
@@ -517,7 +381,20 @@
       <w:pPr>
         <w:wordWrap w:val="0"/>
         <w:spacing w:line="240" w:lineRule="auto"/>
-        <w:ind w:left="3600" w:firstLine="720"/>
+        <w:ind w:left="7200"/>
+        <w:rPr>
+          <w:rFonts w:cstheme="minorHAnsi"/>
+          <w:color w:val="000000" w:themeColor="text1"/>
+          <w:sz w:val="28"/>
+          <w:szCs w:val="28"/>
+          <w14:textFill>
+            <w14:solidFill>
+              <w14:schemeClr w14:val="tx1"/>
+            </w14:solidFill>
+          </w14:textFill>
+        </w:rPr>
+      </w:pPr>
+      <w:r>
         <w:rPr>
           <w:rFonts w:cstheme="minorHAnsi"/>
           <w:b/>
@@ -531,13 +408,9 @@
             </w14:solidFill>
           </w14:textFill>
         </w:rPr>
-      </w:pPr>
-    </w:p>
-    <w:p>
-      <w:pPr>
-        <w:wordWrap w:val="0"/>
-        <w:spacing w:line="240" w:lineRule="auto"/>
-        <w:ind w:left="7200"/>
+        <w:t>Date:</w:t>
+      </w:r>
+      <w:r>
         <w:rPr>
           <w:rFonts w:cstheme="minorHAnsi"/>
           <w:color w:val="000000" w:themeColor="text1"/>
@@ -549,22 +422,22 @@
             </w14:solidFill>
           </w14:textFill>
         </w:rPr>
-      </w:pPr>
-      <w:r>
-        <w:rPr>
-          <w:rFonts w:cstheme="minorHAnsi"/>
-          <w:b/>
-          <w:bCs/>
+        <w:t xml:space="preserve"> </w:t>
+      </w:r>
+      <w:r>
+        <w:rPr>
+          <w:rFonts w:hint="default" w:cstheme="minorHAnsi"/>
           <w:color w:val="000000" w:themeColor="text1"/>
           <w:sz w:val="28"/>
           <w:szCs w:val="28"/>
+          <w:lang w:val="en-US"/>
           <w14:textFill>
             <w14:solidFill>
               <w14:schemeClr w14:val="tx1"/>
             </w14:solidFill>
           </w14:textFill>
         </w:rPr>
-        <w:t>Date:</w:t>
+        <w:t>11</w:t>
       </w:r>
       <w:r>
         <w:rPr>
@@ -578,7 +451,7 @@
             </w14:solidFill>
           </w14:textFill>
         </w:rPr>
-        <w:t xml:space="preserve"> </w:t>
+        <w:t>-0</w:t>
       </w:r>
       <w:r>
         <w:rPr>
@@ -593,7 +466,7 @@
             </w14:solidFill>
           </w14:textFill>
         </w:rPr>
-        <w:t>20</w:t>
+        <w:t>9</w:t>
       </w:r>
       <w:r>
         <w:rPr>
@@ -607,45 +480,8 @@
             </w14:solidFill>
           </w14:textFill>
         </w:rPr>
-        <w:t>-0</w:t>
-      </w:r>
-      <w:r>
-        <w:rPr>
-          <w:rFonts w:hint="default" w:cstheme="minorHAnsi"/>
-          <w:color w:val="000000" w:themeColor="text1"/>
-          <w:sz w:val="28"/>
-          <w:szCs w:val="28"/>
-          <w:lang w:val="en-IN"/>
-          <w14:textFill>
-            <w14:solidFill>
-              <w14:schemeClr w14:val="tx1"/>
-            </w14:solidFill>
-          </w14:textFill>
-        </w:rPr>
-        <w:t>9</w:t>
-      </w:r>
-      <w:r>
-        <w:rPr>
-          <w:rFonts w:cstheme="minorHAnsi"/>
-          <w:color w:val="000000" w:themeColor="text1"/>
-          <w:sz w:val="28"/>
-          <w:szCs w:val="28"/>
-          <w14:textFill>
-            <w14:solidFill>
-              <w14:schemeClr w14:val="tx1"/>
-            </w14:solidFill>
-          </w14:textFill>
-        </w:rPr>
         <w:t>-2023</w:t>
       </w:r>
-    </w:p>
-    <w:p>
-      <w:pPr>
-        <w:spacing w:line="240" w:lineRule="auto"/>
-        <w:rPr>
-          <w:rFonts w:cstheme="minorHAnsi"/>
-        </w:rPr>
-      </w:pPr>
     </w:p>
     <w:p>
       <w:pPr>
@@ -707,351 +543,6 @@
         </w:rPr>
       </w:pPr>
     </w:p>
-    <w:tbl>
-      <w:tblPr>
-        <w:tblStyle w:val="20"/>
-        <w:tblW w:w="0" w:type="auto"/>
-        <w:tblInd w:w="0" w:type="dxa"/>
-        <w:tblBorders>
-          <w:top w:val="single" w:color="auto" w:sz="4" w:space="0"/>
-          <w:left w:val="single" w:color="auto" w:sz="4" w:space="0"/>
-          <w:bottom w:val="single" w:color="auto" w:sz="4" w:space="0"/>
-          <w:right w:val="single" w:color="auto" w:sz="4" w:space="0"/>
-          <w:insideH w:val="single" w:color="auto" w:sz="4" w:space="0"/>
-          <w:insideV w:val="single" w:color="auto" w:sz="4" w:space="0"/>
-        </w:tblBorders>
-        <w:tblLayout w:type="autofit"/>
-        <w:tblCellMar>
-          <w:top w:w="0" w:type="dxa"/>
-          <w:left w:w="108" w:type="dxa"/>
-          <w:bottom w:w="0" w:type="dxa"/>
-          <w:right w:w="108" w:type="dxa"/>
-        </w:tblCellMar>
-      </w:tblPr>
-      <w:tblGrid>
-        <w:gridCol w:w="2830"/>
-        <w:gridCol w:w="6186"/>
-      </w:tblGrid>
-      <w:tr>
-        <w:tblPrEx>
-          <w:tblBorders>
-            <w:top w:val="single" w:color="auto" w:sz="4" w:space="0"/>
-            <w:left w:val="single" w:color="auto" w:sz="4" w:space="0"/>
-            <w:bottom w:val="single" w:color="auto" w:sz="4" w:space="0"/>
-            <w:right w:val="single" w:color="auto" w:sz="4" w:space="0"/>
-            <w:insideH w:val="single" w:color="auto" w:sz="4" w:space="0"/>
-            <w:insideV w:val="single" w:color="auto" w:sz="4" w:space="0"/>
-          </w:tblBorders>
-          <w:tblCellMar>
-            <w:top w:w="0" w:type="dxa"/>
-            <w:left w:w="108" w:type="dxa"/>
-            <w:bottom w:w="0" w:type="dxa"/>
-            <w:right w:w="108" w:type="dxa"/>
-          </w:tblCellMar>
-        </w:tblPrEx>
-        <w:tc>
-          <w:tcPr>
-            <w:tcW w:w="9016" w:type="dxa"/>
-            <w:gridSpan w:val="2"/>
-            <w:tcBorders>
-              <w:top w:val="single" w:color="auto" w:sz="4" w:space="0"/>
-              <w:left w:val="single" w:color="auto" w:sz="4" w:space="0"/>
-              <w:bottom w:val="single" w:color="auto" w:sz="4" w:space="0"/>
-              <w:right w:val="single" w:color="auto" w:sz="4" w:space="0"/>
-            </w:tcBorders>
-            <w:shd w:val="clear" w:color="auto" w:fill="D9E2F3" w:themeFill="accent1" w:themeFillTint="33"/>
-          </w:tcPr>
-          <w:p>
-            <w:pPr>
-              <w:spacing w:after="0" w:line="240" w:lineRule="auto"/>
-              <w:rPr>
-                <w:b/>
-                <w:bCs/>
-              </w:rPr>
-            </w:pPr>
-            <w:r>
-              <w:rPr>
-                <w:b/>
-                <w:bCs/>
-                <w:sz w:val="24"/>
-                <w:szCs w:val="24"/>
-              </w:rPr>
-              <w:t>Document Summary</w:t>
-            </w:r>
-          </w:p>
-        </w:tc>
-      </w:tr>
-      <w:tr>
-        <w:tblPrEx>
-          <w:tblBorders>
-            <w:top w:val="single" w:color="auto" w:sz="4" w:space="0"/>
-            <w:left w:val="single" w:color="auto" w:sz="4" w:space="0"/>
-            <w:bottom w:val="single" w:color="auto" w:sz="4" w:space="0"/>
-            <w:right w:val="single" w:color="auto" w:sz="4" w:space="0"/>
-            <w:insideH w:val="single" w:color="auto" w:sz="4" w:space="0"/>
-            <w:insideV w:val="single" w:color="auto" w:sz="4" w:space="0"/>
-          </w:tblBorders>
-          <w:tblCellMar>
-            <w:top w:w="0" w:type="dxa"/>
-            <w:left w:w="108" w:type="dxa"/>
-            <w:bottom w:w="0" w:type="dxa"/>
-            <w:right w:w="108" w:type="dxa"/>
-          </w:tblCellMar>
-        </w:tblPrEx>
-        <w:tc>
-          <w:tcPr>
-            <w:tcW w:w="2830" w:type="dxa"/>
-            <w:tcBorders>
-              <w:top w:val="single" w:color="auto" w:sz="4" w:space="0"/>
-              <w:left w:val="single" w:color="auto" w:sz="4" w:space="0"/>
-              <w:bottom w:val="single" w:color="auto" w:sz="4" w:space="0"/>
-              <w:right w:val="single" w:color="auto" w:sz="4" w:space="0"/>
-            </w:tcBorders>
-          </w:tcPr>
-          <w:p>
-            <w:pPr>
-              <w:spacing w:after="0" w:line="240" w:lineRule="auto"/>
-              <w:rPr>
-                <w:b/>
-                <w:bCs/>
-              </w:rPr>
-            </w:pPr>
-            <w:r>
-              <w:rPr>
-                <w:b/>
-                <w:bCs/>
-              </w:rPr>
-              <w:t>Author</w:t>
-            </w:r>
-          </w:p>
-        </w:tc>
-        <w:tc>
-          <w:tcPr>
-            <w:tcW w:w="6186" w:type="dxa"/>
-            <w:tcBorders>
-              <w:top w:val="single" w:color="auto" w:sz="4" w:space="0"/>
-              <w:left w:val="single" w:color="auto" w:sz="4" w:space="0"/>
-              <w:bottom w:val="single" w:color="auto" w:sz="4" w:space="0"/>
-              <w:right w:val="single" w:color="auto" w:sz="4" w:space="0"/>
-            </w:tcBorders>
-          </w:tcPr>
-          <w:p>
-            <w:pPr>
-              <w:spacing w:after="0" w:line="240" w:lineRule="auto"/>
-              <w:rPr>
-                <w:rFonts w:hint="default"/>
-                <w:lang w:val="en-IN"/>
-              </w:rPr>
-            </w:pPr>
-            <w:r>
-              <w:rPr>
-                <w:rFonts w:hint="default" w:cstheme="minorHAnsi"/>
-                <w:sz w:val="24"/>
-                <w:szCs w:val="24"/>
-                <w:lang w:val="en-IN"/>
-              </w:rPr>
-              <w:t>Srimanikandan</w:t>
-            </w:r>
-          </w:p>
-        </w:tc>
-      </w:tr>
-      <w:tr>
-        <w:tblPrEx>
-          <w:tblBorders>
-            <w:top w:val="single" w:color="auto" w:sz="4" w:space="0"/>
-            <w:left w:val="single" w:color="auto" w:sz="4" w:space="0"/>
-            <w:bottom w:val="single" w:color="auto" w:sz="4" w:space="0"/>
-            <w:right w:val="single" w:color="auto" w:sz="4" w:space="0"/>
-            <w:insideH w:val="single" w:color="auto" w:sz="4" w:space="0"/>
-            <w:insideV w:val="single" w:color="auto" w:sz="4" w:space="0"/>
-          </w:tblBorders>
-          <w:tblCellMar>
-            <w:top w:w="0" w:type="dxa"/>
-            <w:left w:w="108" w:type="dxa"/>
-            <w:bottom w:w="0" w:type="dxa"/>
-            <w:right w:w="108" w:type="dxa"/>
-          </w:tblCellMar>
-        </w:tblPrEx>
-        <w:tc>
-          <w:tcPr>
-            <w:tcW w:w="2830" w:type="dxa"/>
-            <w:tcBorders>
-              <w:top w:val="single" w:color="auto" w:sz="4" w:space="0"/>
-              <w:left w:val="single" w:color="auto" w:sz="4" w:space="0"/>
-              <w:bottom w:val="single" w:color="auto" w:sz="4" w:space="0"/>
-              <w:right w:val="single" w:color="auto" w:sz="4" w:space="0"/>
-            </w:tcBorders>
-          </w:tcPr>
-          <w:p>
-            <w:pPr>
-              <w:spacing w:after="0" w:line="240" w:lineRule="auto"/>
-              <w:rPr>
-                <w:b/>
-                <w:bCs/>
-              </w:rPr>
-            </w:pPr>
-            <w:r>
-              <w:rPr>
-                <w:b/>
-                <w:bCs/>
-              </w:rPr>
-              <w:t>Creation Date</w:t>
-            </w:r>
-          </w:p>
-        </w:tc>
-        <w:tc>
-          <w:tcPr>
-            <w:tcW w:w="6186" w:type="dxa"/>
-            <w:tcBorders>
-              <w:top w:val="single" w:color="auto" w:sz="4" w:space="0"/>
-              <w:left w:val="single" w:color="auto" w:sz="4" w:space="0"/>
-              <w:bottom w:val="single" w:color="auto" w:sz="4" w:space="0"/>
-              <w:right w:val="single" w:color="auto" w:sz="4" w:space="0"/>
-            </w:tcBorders>
-          </w:tcPr>
-          <w:p>
-            <w:pPr>
-              <w:spacing w:after="0" w:line="240" w:lineRule="auto"/>
-            </w:pPr>
-            <w:r>
-              <w:rPr>
-                <w:rFonts w:hint="default"/>
-                <w:lang w:val="en-IN"/>
-              </w:rPr>
-              <w:t>Sep 20</w:t>
-            </w:r>
-            <w:r>
-              <w:t>, 2023</w:t>
-            </w:r>
-          </w:p>
-        </w:tc>
-      </w:tr>
-      <w:tr>
-        <w:tblPrEx>
-          <w:tblBorders>
-            <w:top w:val="single" w:color="auto" w:sz="4" w:space="0"/>
-            <w:left w:val="single" w:color="auto" w:sz="4" w:space="0"/>
-            <w:bottom w:val="single" w:color="auto" w:sz="4" w:space="0"/>
-            <w:right w:val="single" w:color="auto" w:sz="4" w:space="0"/>
-            <w:insideH w:val="single" w:color="auto" w:sz="4" w:space="0"/>
-            <w:insideV w:val="single" w:color="auto" w:sz="4" w:space="0"/>
-          </w:tblBorders>
-          <w:tblCellMar>
-            <w:top w:w="0" w:type="dxa"/>
-            <w:left w:w="108" w:type="dxa"/>
-            <w:bottom w:w="0" w:type="dxa"/>
-            <w:right w:w="108" w:type="dxa"/>
-          </w:tblCellMar>
-        </w:tblPrEx>
-        <w:tc>
-          <w:tcPr>
-            <w:tcW w:w="2830" w:type="dxa"/>
-            <w:tcBorders>
-              <w:top w:val="single" w:color="auto" w:sz="4" w:space="0"/>
-              <w:left w:val="single" w:color="auto" w:sz="4" w:space="0"/>
-              <w:bottom w:val="single" w:color="auto" w:sz="4" w:space="0"/>
-              <w:right w:val="single" w:color="auto" w:sz="4" w:space="0"/>
-            </w:tcBorders>
-          </w:tcPr>
-          <w:p>
-            <w:pPr>
-              <w:spacing w:after="0" w:line="240" w:lineRule="auto"/>
-              <w:rPr>
-                <w:b/>
-                <w:bCs/>
-              </w:rPr>
-            </w:pPr>
-            <w:r>
-              <w:rPr>
-                <w:b/>
-                <w:bCs/>
-              </w:rPr>
-              <w:t>Version</w:t>
-            </w:r>
-          </w:p>
-        </w:tc>
-        <w:tc>
-          <w:tcPr>
-            <w:tcW w:w="6186" w:type="dxa"/>
-            <w:tcBorders>
-              <w:top w:val="single" w:color="auto" w:sz="4" w:space="0"/>
-              <w:left w:val="single" w:color="auto" w:sz="4" w:space="0"/>
-              <w:bottom w:val="single" w:color="auto" w:sz="4" w:space="0"/>
-              <w:right w:val="single" w:color="auto" w:sz="4" w:space="0"/>
-            </w:tcBorders>
-          </w:tcPr>
-          <w:p>
-            <w:pPr>
-              <w:spacing w:after="0" w:line="240" w:lineRule="auto"/>
-            </w:pPr>
-            <w:r>
-              <w:t>0.1</w:t>
-            </w:r>
-          </w:p>
-        </w:tc>
-      </w:tr>
-      <w:tr>
-        <w:tblPrEx>
-          <w:tblBorders>
-            <w:top w:val="single" w:color="auto" w:sz="4" w:space="0"/>
-            <w:left w:val="single" w:color="auto" w:sz="4" w:space="0"/>
-            <w:bottom w:val="single" w:color="auto" w:sz="4" w:space="0"/>
-            <w:right w:val="single" w:color="auto" w:sz="4" w:space="0"/>
-            <w:insideH w:val="single" w:color="auto" w:sz="4" w:space="0"/>
-            <w:insideV w:val="single" w:color="auto" w:sz="4" w:space="0"/>
-          </w:tblBorders>
-          <w:tblCellMar>
-            <w:top w:w="0" w:type="dxa"/>
-            <w:left w:w="108" w:type="dxa"/>
-            <w:bottom w:w="0" w:type="dxa"/>
-            <w:right w:w="108" w:type="dxa"/>
-          </w:tblCellMar>
-        </w:tblPrEx>
-        <w:tc>
-          <w:tcPr>
-            <w:tcW w:w="2830" w:type="dxa"/>
-            <w:tcBorders>
-              <w:top w:val="single" w:color="auto" w:sz="4" w:space="0"/>
-              <w:left w:val="single" w:color="auto" w:sz="4" w:space="0"/>
-              <w:bottom w:val="single" w:color="auto" w:sz="4" w:space="0"/>
-              <w:right w:val="single" w:color="auto" w:sz="4" w:space="0"/>
-            </w:tcBorders>
-          </w:tcPr>
-          <w:p>
-            <w:pPr>
-              <w:spacing w:after="0" w:line="240" w:lineRule="auto"/>
-              <w:rPr>
-                <w:b/>
-                <w:bCs/>
-              </w:rPr>
-            </w:pPr>
-            <w:r>
-              <w:rPr>
-                <w:b/>
-                <w:bCs/>
-              </w:rPr>
-              <w:t>Release Date</w:t>
-            </w:r>
-          </w:p>
-        </w:tc>
-        <w:tc>
-          <w:tcPr>
-            <w:tcW w:w="6186" w:type="dxa"/>
-            <w:tcBorders>
-              <w:top w:val="single" w:color="auto" w:sz="4" w:space="0"/>
-              <w:left w:val="single" w:color="auto" w:sz="4" w:space="0"/>
-              <w:bottom w:val="single" w:color="auto" w:sz="4" w:space="0"/>
-              <w:right w:val="single" w:color="auto" w:sz="4" w:space="0"/>
-            </w:tcBorders>
-          </w:tcPr>
-          <w:p>
-            <w:pPr>
-              <w:spacing w:after="0" w:line="240" w:lineRule="auto"/>
-            </w:pPr>
-          </w:p>
-        </w:tc>
-      </w:tr>
-    </w:tbl>
     <w:p>
       <w:pPr>
         <w:spacing w:line="240" w:lineRule="auto"/>
@@ -1064,784 +555,14 @@
     </w:p>
     <w:p>
       <w:pPr>
-        <w:rPr>
-          <w:b/>
-          <w:bCs/>
-          <w:sz w:val="24"/>
-          <w:szCs w:val="24"/>
-        </w:rPr>
-      </w:pPr>
-      <w:r>
-        <w:rPr>
-          <w:b/>
-          <w:bCs/>
-          <w:sz w:val="24"/>
-          <w:szCs w:val="24"/>
-        </w:rPr>
-        <w:t>Document Reference</w:t>
-      </w:r>
-    </w:p>
-    <w:tbl>
-      <w:tblPr>
-        <w:tblStyle w:val="20"/>
-        <w:tblW w:w="0" w:type="auto"/>
-        <w:tblInd w:w="0" w:type="dxa"/>
-        <w:tblBorders>
-          <w:top w:val="single" w:color="auto" w:sz="4" w:space="0"/>
-          <w:left w:val="single" w:color="auto" w:sz="4" w:space="0"/>
-          <w:bottom w:val="single" w:color="auto" w:sz="4" w:space="0"/>
-          <w:right w:val="single" w:color="auto" w:sz="4" w:space="0"/>
-          <w:insideH w:val="single" w:color="auto" w:sz="4" w:space="0"/>
-          <w:insideV w:val="single" w:color="auto" w:sz="4" w:space="0"/>
-        </w:tblBorders>
-        <w:tblLayout w:type="autofit"/>
-        <w:tblCellMar>
-          <w:top w:w="0" w:type="dxa"/>
-          <w:left w:w="108" w:type="dxa"/>
-          <w:bottom w:w="0" w:type="dxa"/>
-          <w:right w:w="108" w:type="dxa"/>
-        </w:tblCellMar>
-      </w:tblPr>
-      <w:tblGrid>
-        <w:gridCol w:w="1413"/>
-        <w:gridCol w:w="2268"/>
-        <w:gridCol w:w="1134"/>
-        <w:gridCol w:w="4201"/>
-      </w:tblGrid>
-      <w:tr>
-        <w:tblPrEx>
-          <w:tblBorders>
-            <w:top w:val="single" w:color="auto" w:sz="4" w:space="0"/>
-            <w:left w:val="single" w:color="auto" w:sz="4" w:space="0"/>
-            <w:bottom w:val="single" w:color="auto" w:sz="4" w:space="0"/>
-            <w:right w:val="single" w:color="auto" w:sz="4" w:space="0"/>
-            <w:insideH w:val="single" w:color="auto" w:sz="4" w:space="0"/>
-            <w:insideV w:val="single" w:color="auto" w:sz="4" w:space="0"/>
-          </w:tblBorders>
-          <w:tblCellMar>
-            <w:top w:w="0" w:type="dxa"/>
-            <w:left w:w="108" w:type="dxa"/>
-            <w:bottom w:w="0" w:type="dxa"/>
-            <w:right w:w="108" w:type="dxa"/>
-          </w:tblCellMar>
-        </w:tblPrEx>
-        <w:tc>
-          <w:tcPr>
-            <w:tcW w:w="1413" w:type="dxa"/>
-            <w:shd w:val="clear" w:color="auto" w:fill="D9E2F3" w:themeFill="accent1" w:themeFillTint="33"/>
-          </w:tcPr>
-          <w:p>
-            <w:pPr>
-              <w:spacing w:after="0" w:line="240" w:lineRule="auto"/>
-              <w:rPr>
-                <w:b/>
-                <w:bCs/>
-              </w:rPr>
-            </w:pPr>
-            <w:r>
-              <w:rPr>
-                <w:b/>
-                <w:bCs/>
-              </w:rPr>
-              <w:t>Date</w:t>
-            </w:r>
-          </w:p>
-        </w:tc>
-        <w:tc>
-          <w:tcPr>
-            <w:tcW w:w="2268" w:type="dxa"/>
-            <w:shd w:val="clear" w:color="auto" w:fill="D9E2F3" w:themeFill="accent1" w:themeFillTint="33"/>
-          </w:tcPr>
-          <w:p>
-            <w:pPr>
-              <w:spacing w:after="0" w:line="240" w:lineRule="auto"/>
-              <w:rPr>
-                <w:b/>
-                <w:bCs/>
-              </w:rPr>
-            </w:pPr>
-            <w:r>
-              <w:rPr>
-                <w:b/>
-                <w:bCs/>
-              </w:rPr>
-              <w:t>Author</w:t>
-            </w:r>
-          </w:p>
-        </w:tc>
-        <w:tc>
-          <w:tcPr>
-            <w:tcW w:w="1134" w:type="dxa"/>
-            <w:shd w:val="clear" w:color="auto" w:fill="D9E2F3" w:themeFill="accent1" w:themeFillTint="33"/>
-          </w:tcPr>
-          <w:p>
-            <w:pPr>
-              <w:spacing w:after="0" w:line="240" w:lineRule="auto"/>
-              <w:rPr>
-                <w:b/>
-                <w:bCs/>
-              </w:rPr>
-            </w:pPr>
-            <w:r>
-              <w:rPr>
-                <w:b/>
-                <w:bCs/>
-              </w:rPr>
-              <w:t>Version</w:t>
-            </w:r>
-          </w:p>
-        </w:tc>
-        <w:tc>
-          <w:tcPr>
-            <w:tcW w:w="4201" w:type="dxa"/>
-            <w:shd w:val="clear" w:color="auto" w:fill="D9E2F3" w:themeFill="accent1" w:themeFillTint="33"/>
-          </w:tcPr>
-          <w:p>
-            <w:pPr>
-              <w:spacing w:after="0" w:line="240" w:lineRule="auto"/>
-              <w:rPr>
-                <w:b/>
-                <w:bCs/>
-              </w:rPr>
-            </w:pPr>
-            <w:r>
-              <w:rPr>
-                <w:b/>
-                <w:bCs/>
-              </w:rPr>
-              <w:t>Change Reference</w:t>
-            </w:r>
-          </w:p>
-        </w:tc>
-      </w:tr>
-      <w:tr>
-        <w:tblPrEx>
-          <w:tblBorders>
-            <w:top w:val="single" w:color="auto" w:sz="4" w:space="0"/>
-            <w:left w:val="single" w:color="auto" w:sz="4" w:space="0"/>
-            <w:bottom w:val="single" w:color="auto" w:sz="4" w:space="0"/>
-            <w:right w:val="single" w:color="auto" w:sz="4" w:space="0"/>
-            <w:insideH w:val="single" w:color="auto" w:sz="4" w:space="0"/>
-            <w:insideV w:val="single" w:color="auto" w:sz="4" w:space="0"/>
-          </w:tblBorders>
-          <w:tblCellMar>
-            <w:top w:w="0" w:type="dxa"/>
-            <w:left w:w="108" w:type="dxa"/>
-            <w:bottom w:w="0" w:type="dxa"/>
-            <w:right w:w="108" w:type="dxa"/>
-          </w:tblCellMar>
-        </w:tblPrEx>
-        <w:tc>
-          <w:tcPr>
-            <w:tcW w:w="1413" w:type="dxa"/>
-          </w:tcPr>
-          <w:p>
-            <w:pPr>
-              <w:spacing w:after="0" w:line="240" w:lineRule="auto"/>
-              <w:rPr>
-                <w:rFonts w:hint="default"/>
-                <w:lang w:val="en-IN"/>
-              </w:rPr>
-            </w:pPr>
-          </w:p>
-        </w:tc>
-        <w:tc>
-          <w:tcPr>
-            <w:tcW w:w="2268" w:type="dxa"/>
-          </w:tcPr>
-          <w:p>
-            <w:pPr>
-              <w:spacing w:after="0" w:line="240" w:lineRule="auto"/>
-            </w:pPr>
-          </w:p>
-        </w:tc>
-        <w:tc>
-          <w:tcPr>
-            <w:tcW w:w="1134" w:type="dxa"/>
-          </w:tcPr>
-          <w:p>
-            <w:pPr>
-              <w:spacing w:after="0" w:line="240" w:lineRule="auto"/>
-            </w:pPr>
-          </w:p>
-        </w:tc>
-        <w:tc>
-          <w:tcPr>
-            <w:tcW w:w="4201" w:type="dxa"/>
-          </w:tcPr>
-          <w:p>
-            <w:pPr>
-              <w:spacing w:after="0" w:line="240" w:lineRule="auto"/>
-            </w:pPr>
-          </w:p>
-        </w:tc>
-      </w:tr>
-      <w:tr>
-        <w:tblPrEx>
-          <w:tblBorders>
-            <w:top w:val="single" w:color="auto" w:sz="4" w:space="0"/>
-            <w:left w:val="single" w:color="auto" w:sz="4" w:space="0"/>
-            <w:bottom w:val="single" w:color="auto" w:sz="4" w:space="0"/>
-            <w:right w:val="single" w:color="auto" w:sz="4" w:space="0"/>
-            <w:insideH w:val="single" w:color="auto" w:sz="4" w:space="0"/>
-            <w:insideV w:val="single" w:color="auto" w:sz="4" w:space="0"/>
-          </w:tblBorders>
-          <w:tblCellMar>
-            <w:top w:w="0" w:type="dxa"/>
-            <w:left w:w="108" w:type="dxa"/>
-            <w:bottom w:w="0" w:type="dxa"/>
-            <w:right w:w="108" w:type="dxa"/>
-          </w:tblCellMar>
-        </w:tblPrEx>
-        <w:tc>
-          <w:tcPr>
-            <w:tcW w:w="1413" w:type="dxa"/>
-          </w:tcPr>
-          <w:p>
-            <w:pPr>
-              <w:spacing w:after="0" w:line="240" w:lineRule="auto"/>
-            </w:pPr>
-          </w:p>
-        </w:tc>
-        <w:tc>
-          <w:tcPr>
-            <w:tcW w:w="2268" w:type="dxa"/>
-          </w:tcPr>
-          <w:p>
-            <w:pPr>
-              <w:spacing w:after="0" w:line="240" w:lineRule="auto"/>
-              <w:rPr>
-                <w:rFonts w:cstheme="minorHAnsi"/>
-                <w:sz w:val="24"/>
-                <w:szCs w:val="24"/>
-              </w:rPr>
-            </w:pPr>
-          </w:p>
-        </w:tc>
-        <w:tc>
-          <w:tcPr>
-            <w:tcW w:w="1134" w:type="dxa"/>
-          </w:tcPr>
-          <w:p>
-            <w:pPr>
-              <w:spacing w:after="0" w:line="240" w:lineRule="auto"/>
-            </w:pPr>
-          </w:p>
-        </w:tc>
-        <w:tc>
-          <w:tcPr>
-            <w:tcW w:w="4201" w:type="dxa"/>
-          </w:tcPr>
-          <w:p>
-            <w:pPr>
-              <w:spacing w:after="0" w:line="240" w:lineRule="auto"/>
-            </w:pPr>
-          </w:p>
-        </w:tc>
-      </w:tr>
-      <w:tr>
-        <w:tblPrEx>
-          <w:tblBorders>
-            <w:top w:val="single" w:color="auto" w:sz="4" w:space="0"/>
-            <w:left w:val="single" w:color="auto" w:sz="4" w:space="0"/>
-            <w:bottom w:val="single" w:color="auto" w:sz="4" w:space="0"/>
-            <w:right w:val="single" w:color="auto" w:sz="4" w:space="0"/>
-            <w:insideH w:val="single" w:color="auto" w:sz="4" w:space="0"/>
-            <w:insideV w:val="single" w:color="auto" w:sz="4" w:space="0"/>
-          </w:tblBorders>
-          <w:tblCellMar>
-            <w:top w:w="0" w:type="dxa"/>
-            <w:left w:w="108" w:type="dxa"/>
-            <w:bottom w:w="0" w:type="dxa"/>
-            <w:right w:w="108" w:type="dxa"/>
-          </w:tblCellMar>
-        </w:tblPrEx>
-        <w:tc>
-          <w:tcPr>
-            <w:tcW w:w="1413" w:type="dxa"/>
-          </w:tcPr>
-          <w:p>
-            <w:pPr>
-              <w:spacing w:after="0" w:line="240" w:lineRule="auto"/>
-            </w:pPr>
-          </w:p>
-        </w:tc>
-        <w:tc>
-          <w:tcPr>
-            <w:tcW w:w="2268" w:type="dxa"/>
-          </w:tcPr>
-          <w:p>
-            <w:pPr>
-              <w:spacing w:after="0" w:line="240" w:lineRule="auto"/>
-              <w:rPr>
-                <w:rFonts w:cstheme="minorHAnsi"/>
-                <w:sz w:val="24"/>
-                <w:szCs w:val="24"/>
-              </w:rPr>
-            </w:pPr>
-          </w:p>
-        </w:tc>
-        <w:tc>
-          <w:tcPr>
-            <w:tcW w:w="1134" w:type="dxa"/>
-          </w:tcPr>
-          <w:p>
-            <w:pPr>
-              <w:spacing w:after="0" w:line="240" w:lineRule="auto"/>
-            </w:pPr>
-          </w:p>
-        </w:tc>
-        <w:tc>
-          <w:tcPr>
-            <w:tcW w:w="4201" w:type="dxa"/>
-          </w:tcPr>
-          <w:p>
-            <w:pPr>
-              <w:spacing w:after="0" w:line="240" w:lineRule="auto"/>
-            </w:pPr>
-          </w:p>
-        </w:tc>
-      </w:tr>
-    </w:tbl>
-    <w:p/>
-    <w:p>
-      <w:pPr>
-        <w:rPr>
-          <w:b/>
-          <w:bCs/>
-          <w:sz w:val="24"/>
-          <w:szCs w:val="24"/>
-        </w:rPr>
-      </w:pPr>
-      <w:r>
-        <w:rPr>
-          <w:b/>
-          <w:bCs/>
-          <w:sz w:val="24"/>
-          <w:szCs w:val="24"/>
-        </w:rPr>
-        <w:t>Distribution List</w:t>
-      </w:r>
-    </w:p>
-    <w:tbl>
-      <w:tblPr>
-        <w:tblStyle w:val="20"/>
-        <w:tblW w:w="0" w:type="auto"/>
-        <w:tblInd w:w="0" w:type="dxa"/>
-        <w:tblBorders>
-          <w:top w:val="single" w:color="auto" w:sz="4" w:space="0"/>
-          <w:left w:val="single" w:color="auto" w:sz="4" w:space="0"/>
-          <w:bottom w:val="single" w:color="auto" w:sz="4" w:space="0"/>
-          <w:right w:val="single" w:color="auto" w:sz="4" w:space="0"/>
-          <w:insideH w:val="single" w:color="auto" w:sz="4" w:space="0"/>
-          <w:insideV w:val="single" w:color="auto" w:sz="4" w:space="0"/>
-        </w:tblBorders>
-        <w:tblLayout w:type="autofit"/>
-        <w:tblCellMar>
-          <w:top w:w="0" w:type="dxa"/>
-          <w:left w:w="108" w:type="dxa"/>
-          <w:bottom w:w="0" w:type="dxa"/>
-          <w:right w:w="108" w:type="dxa"/>
-        </w:tblCellMar>
-      </w:tblPr>
-      <w:tblGrid>
-        <w:gridCol w:w="2263"/>
-        <w:gridCol w:w="2268"/>
-        <w:gridCol w:w="2835"/>
-        <w:gridCol w:w="1650"/>
-      </w:tblGrid>
-      <w:tr>
-        <w:tblPrEx>
-          <w:tblBorders>
-            <w:top w:val="single" w:color="auto" w:sz="4" w:space="0"/>
-            <w:left w:val="single" w:color="auto" w:sz="4" w:space="0"/>
-            <w:bottom w:val="single" w:color="auto" w:sz="4" w:space="0"/>
-            <w:right w:val="single" w:color="auto" w:sz="4" w:space="0"/>
-            <w:insideH w:val="single" w:color="auto" w:sz="4" w:space="0"/>
-            <w:insideV w:val="single" w:color="auto" w:sz="4" w:space="0"/>
-          </w:tblBorders>
-          <w:tblCellMar>
-            <w:top w:w="0" w:type="dxa"/>
-            <w:left w:w="108" w:type="dxa"/>
-            <w:bottom w:w="0" w:type="dxa"/>
-            <w:right w:w="108" w:type="dxa"/>
-          </w:tblCellMar>
-        </w:tblPrEx>
-        <w:tc>
-          <w:tcPr>
-            <w:tcW w:w="2263" w:type="dxa"/>
-            <w:shd w:val="clear" w:color="auto" w:fill="D9E2F3" w:themeFill="accent1" w:themeFillTint="33"/>
-          </w:tcPr>
-          <w:p>
-            <w:pPr>
-              <w:spacing w:after="0" w:line="240" w:lineRule="auto"/>
-              <w:rPr>
-                <w:b/>
-                <w:bCs/>
-              </w:rPr>
-            </w:pPr>
-            <w:r>
-              <w:rPr>
-                <w:b/>
-                <w:bCs/>
-              </w:rPr>
-              <w:t>Name</w:t>
-            </w:r>
-          </w:p>
-        </w:tc>
-        <w:tc>
-          <w:tcPr>
-            <w:tcW w:w="2268" w:type="dxa"/>
-            <w:shd w:val="clear" w:color="auto" w:fill="D9E2F3" w:themeFill="accent1" w:themeFillTint="33"/>
-          </w:tcPr>
-          <w:p>
-            <w:pPr>
-              <w:spacing w:after="0" w:line="240" w:lineRule="auto"/>
-              <w:rPr>
-                <w:b/>
-                <w:bCs/>
-              </w:rPr>
-            </w:pPr>
-            <w:r>
-              <w:rPr>
-                <w:b/>
-                <w:bCs/>
-              </w:rPr>
-              <w:t>Company</w:t>
-            </w:r>
-          </w:p>
-        </w:tc>
-        <w:tc>
-          <w:tcPr>
-            <w:tcW w:w="2835" w:type="dxa"/>
-            <w:shd w:val="clear" w:color="auto" w:fill="D9E2F3" w:themeFill="accent1" w:themeFillTint="33"/>
-          </w:tcPr>
-          <w:p>
-            <w:pPr>
-              <w:spacing w:after="0" w:line="240" w:lineRule="auto"/>
-              <w:rPr>
-                <w:b/>
-                <w:bCs/>
-              </w:rPr>
-            </w:pPr>
-            <w:r>
-              <w:rPr>
-                <w:b/>
-                <w:bCs/>
-              </w:rPr>
-              <w:t>Project Role</w:t>
-            </w:r>
-          </w:p>
-        </w:tc>
-        <w:tc>
-          <w:tcPr>
-            <w:tcW w:w="1650" w:type="dxa"/>
-            <w:shd w:val="clear" w:color="auto" w:fill="D9E2F3" w:themeFill="accent1" w:themeFillTint="33"/>
-          </w:tcPr>
-          <w:p>
-            <w:pPr>
-              <w:spacing w:after="0" w:line="240" w:lineRule="auto"/>
-              <w:rPr>
-                <w:b/>
-                <w:bCs/>
-              </w:rPr>
-            </w:pPr>
-            <w:r>
-              <w:rPr>
-                <w:b/>
-                <w:bCs/>
-              </w:rPr>
-              <w:t>Document Role</w:t>
-            </w:r>
-          </w:p>
-        </w:tc>
-      </w:tr>
-      <w:tr>
-        <w:tblPrEx>
-          <w:tblBorders>
-            <w:top w:val="single" w:color="auto" w:sz="4" w:space="0"/>
-            <w:left w:val="single" w:color="auto" w:sz="4" w:space="0"/>
-            <w:bottom w:val="single" w:color="auto" w:sz="4" w:space="0"/>
-            <w:right w:val="single" w:color="auto" w:sz="4" w:space="0"/>
-            <w:insideH w:val="single" w:color="auto" w:sz="4" w:space="0"/>
-            <w:insideV w:val="single" w:color="auto" w:sz="4" w:space="0"/>
-          </w:tblBorders>
-          <w:tblCellMar>
-            <w:top w:w="0" w:type="dxa"/>
-            <w:left w:w="108" w:type="dxa"/>
-            <w:bottom w:w="0" w:type="dxa"/>
-            <w:right w:w="108" w:type="dxa"/>
-          </w:tblCellMar>
-        </w:tblPrEx>
-        <w:tc>
-          <w:tcPr>
-            <w:tcW w:w="2263" w:type="dxa"/>
-          </w:tcPr>
-          <w:p>
-            <w:pPr>
-              <w:spacing w:after="0" w:line="240" w:lineRule="auto"/>
-              <w:rPr>
-                <w:rFonts w:hint="default"/>
-                <w:lang w:val="en-IN"/>
-              </w:rPr>
-            </w:pPr>
-            <w:r>
-              <w:rPr>
-                <w:rFonts w:hint="default"/>
-                <w:lang w:val="en-IN"/>
-              </w:rPr>
-              <w:t>X</w:t>
-            </w:r>
-          </w:p>
-        </w:tc>
-        <w:tc>
-          <w:tcPr>
-            <w:tcW w:w="2268" w:type="dxa"/>
-          </w:tcPr>
-          <w:p>
-            <w:pPr>
-              <w:spacing w:after="0" w:line="240" w:lineRule="auto"/>
-            </w:pPr>
-            <w:r>
-              <w:rPr>
-                <w:rFonts w:cstheme="minorHAnsi"/>
-                <w:sz w:val="24"/>
-                <w:szCs w:val="24"/>
-              </w:rPr>
-              <w:t>AAA</w:t>
-            </w:r>
-          </w:p>
-        </w:tc>
-        <w:tc>
-          <w:tcPr>
-            <w:tcW w:w="2835" w:type="dxa"/>
-          </w:tcPr>
-          <w:p>
-            <w:pPr>
-              <w:spacing w:after="0" w:line="240" w:lineRule="auto"/>
-            </w:pPr>
-            <w:r>
-              <w:rPr>
-                <w:rFonts w:cstheme="minorHAnsi"/>
-                <w:sz w:val="24"/>
-                <w:szCs w:val="24"/>
-              </w:rPr>
-              <w:t>Vice President Engineering</w:t>
-            </w:r>
-          </w:p>
-        </w:tc>
-        <w:tc>
-          <w:tcPr>
-            <w:tcW w:w="1650" w:type="dxa"/>
-          </w:tcPr>
-          <w:p>
-            <w:pPr>
-              <w:spacing w:after="0" w:line="240" w:lineRule="auto"/>
-            </w:pPr>
-            <w:r>
-              <w:t>Approver</w:t>
-            </w:r>
-          </w:p>
-        </w:tc>
-      </w:tr>
-      <w:tr>
-        <w:tblPrEx>
-          <w:tblBorders>
-            <w:top w:val="single" w:color="auto" w:sz="4" w:space="0"/>
-            <w:left w:val="single" w:color="auto" w:sz="4" w:space="0"/>
-            <w:bottom w:val="single" w:color="auto" w:sz="4" w:space="0"/>
-            <w:right w:val="single" w:color="auto" w:sz="4" w:space="0"/>
-            <w:insideH w:val="single" w:color="auto" w:sz="4" w:space="0"/>
-            <w:insideV w:val="single" w:color="auto" w:sz="4" w:space="0"/>
-          </w:tblBorders>
-          <w:tblCellMar>
-            <w:top w:w="0" w:type="dxa"/>
-            <w:left w:w="108" w:type="dxa"/>
-            <w:bottom w:w="0" w:type="dxa"/>
-            <w:right w:w="108" w:type="dxa"/>
-          </w:tblCellMar>
-        </w:tblPrEx>
-        <w:tc>
-          <w:tcPr>
-            <w:tcW w:w="2263" w:type="dxa"/>
-          </w:tcPr>
-          <w:p>
-            <w:pPr>
-              <w:spacing w:after="0" w:line="240" w:lineRule="auto"/>
-            </w:pPr>
-            <w:r>
-              <w:rPr>
-                <w:rFonts w:cstheme="minorHAnsi"/>
-                <w:sz w:val="24"/>
-                <w:szCs w:val="24"/>
-              </w:rPr>
-              <w:t>Y</w:t>
-            </w:r>
-          </w:p>
-        </w:tc>
-        <w:tc>
-          <w:tcPr>
-            <w:tcW w:w="2268" w:type="dxa"/>
-          </w:tcPr>
-          <w:p>
-            <w:pPr>
-              <w:spacing w:after="0" w:line="240" w:lineRule="auto"/>
-            </w:pPr>
-            <w:r>
-              <w:rPr>
-                <w:rFonts w:cstheme="minorHAnsi"/>
-                <w:sz w:val="24"/>
-                <w:szCs w:val="24"/>
-              </w:rPr>
-              <w:t>Zuci Systems</w:t>
-            </w:r>
-          </w:p>
-        </w:tc>
-        <w:tc>
-          <w:tcPr>
-            <w:tcW w:w="2835" w:type="dxa"/>
-          </w:tcPr>
-          <w:p>
-            <w:pPr>
-              <w:spacing w:after="0" w:line="240" w:lineRule="auto"/>
-            </w:pPr>
-            <w:r>
-              <w:rPr>
-                <w:rFonts w:cstheme="minorHAnsi"/>
-                <w:sz w:val="24"/>
-                <w:szCs w:val="24"/>
-              </w:rPr>
-              <w:t>Technical Manager</w:t>
-            </w:r>
-          </w:p>
-        </w:tc>
-        <w:tc>
-          <w:tcPr>
-            <w:tcW w:w="1650" w:type="dxa"/>
-          </w:tcPr>
-          <w:p>
-            <w:pPr>
-              <w:spacing w:after="0" w:line="240" w:lineRule="auto"/>
-            </w:pPr>
-            <w:r>
-              <w:t>Reviewer</w:t>
-            </w:r>
-          </w:p>
-        </w:tc>
-      </w:tr>
-      <w:tr>
-        <w:tblPrEx>
-          <w:tblBorders>
-            <w:top w:val="single" w:color="auto" w:sz="4" w:space="0"/>
-            <w:left w:val="single" w:color="auto" w:sz="4" w:space="0"/>
-            <w:bottom w:val="single" w:color="auto" w:sz="4" w:space="0"/>
-            <w:right w:val="single" w:color="auto" w:sz="4" w:space="0"/>
-            <w:insideH w:val="single" w:color="auto" w:sz="4" w:space="0"/>
-            <w:insideV w:val="single" w:color="auto" w:sz="4" w:space="0"/>
-          </w:tblBorders>
-          <w:tblCellMar>
-            <w:top w:w="0" w:type="dxa"/>
-            <w:left w:w="108" w:type="dxa"/>
-            <w:bottom w:w="0" w:type="dxa"/>
-            <w:right w:w="108" w:type="dxa"/>
-          </w:tblCellMar>
-        </w:tblPrEx>
-        <w:tc>
-          <w:tcPr>
-            <w:tcW w:w="2263" w:type="dxa"/>
-          </w:tcPr>
-          <w:p>
-            <w:pPr>
-              <w:spacing w:after="0" w:line="240" w:lineRule="auto"/>
-            </w:pPr>
-            <w:r>
-              <w:rPr>
-                <w:rFonts w:cstheme="minorHAnsi"/>
-                <w:sz w:val="24"/>
-                <w:szCs w:val="24"/>
-              </w:rPr>
-              <w:t>Z</w:t>
-            </w:r>
-          </w:p>
-        </w:tc>
-        <w:tc>
-          <w:tcPr>
-            <w:tcW w:w="2268" w:type="dxa"/>
-          </w:tcPr>
-          <w:p>
-            <w:pPr>
-              <w:spacing w:after="0" w:line="240" w:lineRule="auto"/>
-            </w:pPr>
-            <w:r>
-              <w:rPr>
-                <w:rFonts w:cstheme="minorHAnsi"/>
-                <w:sz w:val="24"/>
-                <w:szCs w:val="24"/>
-              </w:rPr>
-              <w:t>Zuci Systems</w:t>
-            </w:r>
-          </w:p>
-        </w:tc>
-        <w:tc>
-          <w:tcPr>
-            <w:tcW w:w="2835" w:type="dxa"/>
-          </w:tcPr>
-          <w:p>
-            <w:pPr>
-              <w:spacing w:after="0" w:line="240" w:lineRule="auto"/>
-            </w:pPr>
-            <w:r>
-              <w:t>Technical Lead</w:t>
-            </w:r>
-          </w:p>
-        </w:tc>
-        <w:tc>
-          <w:tcPr>
-            <w:tcW w:w="1650" w:type="dxa"/>
-          </w:tcPr>
-          <w:p>
-            <w:pPr>
-              <w:spacing w:after="0" w:line="240" w:lineRule="auto"/>
-            </w:pPr>
-            <w:r>
-              <w:t>Author</w:t>
-            </w:r>
-          </w:p>
-        </w:tc>
-      </w:tr>
-    </w:tbl>
-    <w:p>
-      <w:pPr>
         <w:spacing w:line="240" w:lineRule="auto"/>
         <w:rPr>
           <w:rFonts w:cstheme="minorHAnsi"/>
           <w:b/>
           <w:bCs/>
-          <w:sz w:val="24"/>
-          <w:szCs w:val="24"/>
-        </w:rPr>
-      </w:pPr>
-    </w:p>
-    <w:p>
-      <w:pPr>
-        <w:spacing w:line="240" w:lineRule="auto"/>
-        <w:rPr>
-          <w:rFonts w:cstheme="minorHAnsi"/>
-        </w:rPr>
-      </w:pPr>
-    </w:p>
-    <w:p/>
-    <w:p/>
-    <w:p/>
-    <w:p/>
-    <w:p/>
-    <w:p/>
-    <w:p/>
-    <w:p/>
-    <w:p/>
-    <w:p/>
-    <w:p/>
-    <w:p/>
+        </w:rPr>
+      </w:pPr>
+    </w:p>
     <w:sdt>
       <w:sdtPr>
         <w:rPr>
@@ -1892,21 +613,50 @@
             <w:fldChar w:fldCharType="separate"/>
           </w:r>
           <w:r>
+            <w:rPr>
+              <w:color w:val="4472C4" w:themeColor="accent1"/>
+              <w14:textFill>
+                <w14:solidFill>
+                  <w14:schemeClr w14:val="accent1"/>
+                </w14:solidFill>
+              </w14:textFill>
+            </w:rPr>
             <w:fldChar w:fldCharType="begin"/>
           </w:r>
           <w:r>
-            <w:instrText xml:space="preserve"> HYPERLINK \l _Toc14493 </w:instrText>
-          </w:r>
-          <w:r>
+            <w:rPr>
+              <w:color w:val="4472C4" w:themeColor="accent1"/>
+              <w14:textFill>
+                <w14:solidFill>
+                  <w14:schemeClr w14:val="accent1"/>
+                </w14:solidFill>
+              </w14:textFill>
+            </w:rPr>
+            <w:instrText xml:space="preserve"> HYPERLINK \l _Toc28420 </w:instrText>
+          </w:r>
+          <w:r>
+            <w:rPr>
+              <w:color w:val="4472C4" w:themeColor="accent1"/>
+              <w14:textFill>
+                <w14:solidFill>
+                  <w14:schemeClr w14:val="accent1"/>
+                </w14:solidFill>
+              </w14:textFill>
+            </w:rPr>
             <w:fldChar w:fldCharType="separate"/>
           </w:r>
           <w:r>
             <w:rPr>
               <w:rFonts w:hint="default" w:asciiTheme="minorHAnsi" w:hAnsiTheme="minorHAnsi"/>
               <w:bCs/>
-              <w:color w:val="044A91" w:themeColor="hyperlink" w:themeShade="BF"/>
+              <w:color w:val="4472C4" w:themeColor="accent1"/>
               <w:szCs w:val="28"/>
               <w:lang w:bidi="en-US"/>
+              <w14:textFill>
+                <w14:solidFill>
+                  <w14:schemeClr w14:val="accent1"/>
+                </w14:solidFill>
+              </w14:textFill>
             </w:rPr>
             <w:t xml:space="preserve">1. </w:t>
           </w:r>
@@ -1914,30 +664,93 @@
             <w:rPr>
               <w:rFonts w:asciiTheme="minorHAnsi" w:hAnsiTheme="minorHAnsi"/>
               <w:bCs/>
+              <w:color w:val="4472C4" w:themeColor="accent1"/>
               <w:szCs w:val="28"/>
+              <w:shd w:val="clear"/>
               <w:lang w:bidi="en-US"/>
+              <w14:textFill>
+                <w14:solidFill>
+                  <w14:schemeClr w14:val="accent1"/>
+                </w14:solidFill>
+              </w14:textFill>
             </w:rPr>
             <w:t>Introduction</w:t>
           </w:r>
           <w:r>
+            <w:rPr>
+              <w:color w:val="4472C4" w:themeColor="accent1"/>
+              <w14:textFill>
+                <w14:solidFill>
+                  <w14:schemeClr w14:val="accent1"/>
+                </w14:solidFill>
+              </w14:textFill>
+            </w:rPr>
             <w:tab/>
           </w:r>
           <w:r>
+            <w:rPr>
+              <w:color w:val="4472C4" w:themeColor="accent1"/>
+              <w14:textFill>
+                <w14:solidFill>
+                  <w14:schemeClr w14:val="accent1"/>
+                </w14:solidFill>
+              </w14:textFill>
+            </w:rPr>
             <w:fldChar w:fldCharType="begin"/>
           </w:r>
           <w:r>
-            <w:instrText xml:space="preserve"> PAGEREF _Toc14493 \h </w:instrText>
-          </w:r>
-          <w:r>
+            <w:rPr>
+              <w:color w:val="4472C4" w:themeColor="accent1"/>
+              <w14:textFill>
+                <w14:solidFill>
+                  <w14:schemeClr w14:val="accent1"/>
+                </w14:solidFill>
+              </w14:textFill>
+            </w:rPr>
+            <w:instrText xml:space="preserve"> PAGEREF _Toc28420 \h </w:instrText>
+          </w:r>
+          <w:r>
+            <w:rPr>
+              <w:color w:val="4472C4" w:themeColor="accent1"/>
+              <w14:textFill>
+                <w14:solidFill>
+                  <w14:schemeClr w14:val="accent1"/>
+                </w14:solidFill>
+              </w14:textFill>
+            </w:rPr>
             <w:fldChar w:fldCharType="separate"/>
           </w:r>
           <w:r>
+            <w:rPr>
+              <w:color w:val="4472C4" w:themeColor="accent1"/>
+              <w14:textFill>
+                <w14:solidFill>
+                  <w14:schemeClr w14:val="accent1"/>
+                </w14:solidFill>
+              </w14:textFill>
+            </w:rPr>
             <w:t>4</w:t>
           </w:r>
           <w:r>
+            <w:rPr>
+              <w:color w:val="4472C4" w:themeColor="accent1"/>
+              <w14:textFill>
+                <w14:solidFill>
+                  <w14:schemeClr w14:val="accent1"/>
+                </w14:solidFill>
+              </w14:textFill>
+            </w:rPr>
             <w:fldChar w:fldCharType="end"/>
           </w:r>
           <w:r>
+            <w:rPr>
+              <w:color w:val="4472C4" w:themeColor="accent1"/>
+              <w14:textFill>
+                <w14:solidFill>
+                  <w14:schemeClr w14:val="accent1"/>
+                </w14:solidFill>
+              </w14:textFill>
+            </w:rPr>
             <w:fldChar w:fldCharType="end"/>
           </w:r>
         </w:p>
@@ -1958,7 +771,7 @@
             <w:rPr>
               <w:bCs/>
             </w:rPr>
-            <w:instrText xml:space="preserve"> HYPERLINK \l _Toc31814 </w:instrText>
+            <w:instrText xml:space="preserve"> HYPERLINK \l _Toc8109 </w:instrText>
           </w:r>
           <w:r>
             <w:rPr>
@@ -2007,7 +820,7 @@
             <w:fldChar w:fldCharType="begin"/>
           </w:r>
           <w:r>
-            <w:instrText xml:space="preserve"> PAGEREF _Toc31814 \h </w:instrText>
+            <w:instrText xml:space="preserve"> PAGEREF _Toc8109 \h </w:instrText>
           </w:r>
           <w:r>
             <w:fldChar w:fldCharType="separate"/>
@@ -2042,7 +855,7 @@
             <w:rPr>
               <w:bCs/>
             </w:rPr>
-            <w:instrText xml:space="preserve"> HYPERLINK \l _Toc14840 </w:instrText>
+            <w:instrText xml:space="preserve"> HYPERLINK \l _Toc28961 </w:instrText>
           </w:r>
           <w:r>
             <w:rPr>
@@ -2091,7 +904,7 @@
             <w:fldChar w:fldCharType="begin"/>
           </w:r>
           <w:r>
-            <w:instrText xml:space="preserve"> PAGEREF _Toc14840 \h </w:instrText>
+            <w:instrText xml:space="preserve"> PAGEREF _Toc28961 \h </w:instrText>
           </w:r>
           <w:r>
             <w:fldChar w:fldCharType="separate"/>
@@ -2126,7 +939,7 @@
             <w:rPr>
               <w:bCs/>
             </w:rPr>
-            <w:instrText xml:space="preserve"> HYPERLINK \l _Toc18573 </w:instrText>
+            <w:instrText xml:space="preserve"> HYPERLINK \l _Toc8041 </w:instrText>
           </w:r>
           <w:r>
             <w:rPr>
@@ -2138,20 +951,46 @@
             <w:rPr>
               <w:rFonts w:hint="default" w:asciiTheme="minorHAnsi" w:hAnsiTheme="minorHAnsi"/>
               <w:bCs/>
-              <w:color w:val="044A91" w:themeColor="hyperlink" w:themeShade="BF"/>
+              <w:color w:val="4472C4" w:themeColor="accent1"/>
               <w:szCs w:val="28"/>
               <w:lang w:bidi="en-US"/>
+              <w14:textFill>
+                <w14:solidFill>
+                  <w14:schemeClr w14:val="accent1"/>
+                </w14:solidFill>
+              </w14:textFill>
             </w:rPr>
             <w:t xml:space="preserve">2. </w:t>
+          </w:r>
+          <w:r>
+            <w:rPr>
+              <w:rFonts w:hint="default" w:asciiTheme="minorHAnsi" w:hAnsiTheme="minorHAnsi"/>
+              <w:bCs/>
+              <w:color w:val="4472C4" w:themeColor="accent1"/>
+              <w:szCs w:val="28"/>
+              <w:lang w:val="en-IN" w:bidi="en-US"/>
+              <w14:textFill>
+                <w14:solidFill>
+                  <w14:schemeClr w14:val="accent1"/>
+                </w14:solidFill>
+              </w14:textFill>
+            </w:rPr>
+            <w:t xml:space="preserve">SportsZone </w:t>
           </w:r>
           <w:r>
             <w:rPr>
               <w:rFonts w:asciiTheme="minorHAnsi" w:hAnsiTheme="minorHAnsi"/>
               <w:bCs/>
+              <w:color w:val="4472C4" w:themeColor="accent1"/>
               <w:szCs w:val="28"/>
               <w:lang w:bidi="en-US"/>
-            </w:rPr>
-            <w:t>ABC Technical Design</w:t>
+              <w14:textFill>
+                <w14:solidFill>
+                  <w14:schemeClr w14:val="accent1"/>
+                </w14:solidFill>
+              </w14:textFill>
+            </w:rPr>
+            <w:t>Technical Design</w:t>
           </w:r>
           <w:r>
             <w:tab/>
@@ -2160,7 +999,7 @@
             <w:fldChar w:fldCharType="begin"/>
           </w:r>
           <w:r>
-            <w:instrText xml:space="preserve"> PAGEREF _Toc18573 \h </w:instrText>
+            <w:instrText xml:space="preserve"> PAGEREF _Toc8041 \h </w:instrText>
           </w:r>
           <w:r>
             <w:fldChar w:fldCharType="separate"/>
@@ -2195,7 +1034,7 @@
             <w:rPr>
               <w:bCs/>
             </w:rPr>
-            <w:instrText xml:space="preserve"> HYPERLINK \l _Toc24767 </w:instrText>
+            <w:instrText xml:space="preserve"> HYPERLINK \l _Toc1493 </w:instrText>
           </w:r>
           <w:r>
             <w:rPr>
@@ -2244,7 +1083,7 @@
             <w:fldChar w:fldCharType="begin"/>
           </w:r>
           <w:r>
-            <w:instrText xml:space="preserve"> PAGEREF _Toc24767 \h </w:instrText>
+            <w:instrText xml:space="preserve"> PAGEREF _Toc1493 \h </w:instrText>
           </w:r>
           <w:r>
             <w:fldChar w:fldCharType="separate"/>
@@ -2279,7 +1118,7 @@
             <w:rPr>
               <w:bCs/>
             </w:rPr>
-            <w:instrText xml:space="preserve"> HYPERLINK \l _Toc15235 </w:instrText>
+            <w:instrText xml:space="preserve"> HYPERLINK \l _Toc13113 </w:instrText>
           </w:r>
           <w:r>
             <w:rPr>
@@ -2328,7 +1167,7 @@
             <w:fldChar w:fldCharType="begin"/>
           </w:r>
           <w:r>
-            <w:instrText xml:space="preserve"> PAGEREF _Toc15235 \h </w:instrText>
+            <w:instrText xml:space="preserve"> PAGEREF _Toc13113 \h </w:instrText>
           </w:r>
           <w:r>
             <w:fldChar w:fldCharType="separate"/>
@@ -2363,7 +1202,7 @@
             <w:rPr>
               <w:bCs/>
             </w:rPr>
-            <w:instrText xml:space="preserve"> HYPERLINK \l _Toc13210 </w:instrText>
+            <w:instrText xml:space="preserve"> HYPERLINK \l _Toc11203 </w:instrText>
           </w:r>
           <w:r>
             <w:rPr>
@@ -2395,7 +1234,7 @@
             <w:fldChar w:fldCharType="begin"/>
           </w:r>
           <w:r>
-            <w:instrText xml:space="preserve"> PAGEREF _Toc13210 \h </w:instrText>
+            <w:instrText xml:space="preserve"> PAGEREF _Toc11203 \h </w:instrText>
           </w:r>
           <w:r>
             <w:fldChar w:fldCharType="separate"/>
@@ -2430,7 +1269,7 @@
             <w:rPr>
               <w:bCs/>
             </w:rPr>
-            <w:instrText xml:space="preserve"> HYPERLINK \l _Toc6879 </w:instrText>
+            <w:instrText xml:space="preserve"> HYPERLINK \l _Toc6134 </w:instrText>
           </w:r>
           <w:r>
             <w:rPr>
@@ -2448,7 +1287,7 @@
             <w:fldChar w:fldCharType="begin"/>
           </w:r>
           <w:r>
-            <w:instrText xml:space="preserve"> PAGEREF _Toc6879 \h </w:instrText>
+            <w:instrText xml:space="preserve"> PAGEREF _Toc6134 \h </w:instrText>
           </w:r>
           <w:r>
             <w:fldChar w:fldCharType="separate"/>
@@ -2483,7 +1322,7 @@
             <w:rPr>
               <w:bCs/>
             </w:rPr>
-            <w:instrText xml:space="preserve"> HYPERLINK \l _Toc31845 </w:instrText>
+            <w:instrText xml:space="preserve"> HYPERLINK \l _Toc2588 </w:instrText>
           </w:r>
           <w:r>
             <w:rPr>
@@ -2501,13 +1340,13 @@
             <w:fldChar w:fldCharType="begin"/>
           </w:r>
           <w:r>
-            <w:instrText xml:space="preserve"> PAGEREF _Toc31845 \h </w:instrText>
+            <w:instrText xml:space="preserve"> PAGEREF _Toc2588 \h </w:instrText>
           </w:r>
           <w:r>
             <w:fldChar w:fldCharType="separate"/>
           </w:r>
           <w:r>
-            <w:t>8</w:t>
+            <w:t>7</w:t>
           </w:r>
           <w:r>
             <w:fldChar w:fldCharType="end"/>
@@ -2536,7 +1375,7 @@
             <w:rPr>
               <w:bCs/>
             </w:rPr>
-            <w:instrText xml:space="preserve"> HYPERLINK \l _Toc16386 </w:instrText>
+            <w:instrText xml:space="preserve"> HYPERLINK \l _Toc9949 </w:instrText>
           </w:r>
           <w:r>
             <w:rPr>
@@ -2554,7 +1393,7 @@
             <w:fldChar w:fldCharType="begin"/>
           </w:r>
           <w:r>
-            <w:instrText xml:space="preserve"> PAGEREF _Toc16386 \h </w:instrText>
+            <w:instrText xml:space="preserve"> PAGEREF _Toc9949 \h </w:instrText>
           </w:r>
           <w:r>
             <w:fldChar w:fldCharType="separate"/>
@@ -2589,7 +1428,7 @@
             <w:rPr>
               <w:bCs/>
             </w:rPr>
-            <w:instrText xml:space="preserve"> HYPERLINK \l _Toc29198 </w:instrText>
+            <w:instrText xml:space="preserve"> HYPERLINK \l _Toc28850 </w:instrText>
           </w:r>
           <w:r>
             <w:rPr>
@@ -2607,7 +1446,7 @@
             <w:fldChar w:fldCharType="begin"/>
           </w:r>
           <w:r>
-            <w:instrText xml:space="preserve"> PAGEREF _Toc29198 \h </w:instrText>
+            <w:instrText xml:space="preserve"> PAGEREF _Toc28850 \h </w:instrText>
           </w:r>
           <w:r>
             <w:fldChar w:fldCharType="separate"/>
@@ -2642,7 +1481,7 @@
             <w:rPr>
               <w:bCs/>
             </w:rPr>
-            <w:instrText xml:space="preserve"> HYPERLINK \l _Toc1264 </w:instrText>
+            <w:instrText xml:space="preserve"> HYPERLINK \l _Toc1497 </w:instrText>
           </w:r>
           <w:r>
             <w:rPr>
@@ -2660,7 +1499,7 @@
             <w:fldChar w:fldCharType="begin"/>
           </w:r>
           <w:r>
-            <w:instrText xml:space="preserve"> PAGEREF _Toc1264 \h </w:instrText>
+            <w:instrText xml:space="preserve"> PAGEREF _Toc1497 \h </w:instrText>
           </w:r>
           <w:r>
             <w:fldChar w:fldCharType="separate"/>
@@ -2695,7 +1534,7 @@
             <w:rPr>
               <w:bCs/>
             </w:rPr>
-            <w:instrText xml:space="preserve"> HYPERLINK \l _Toc12847 </w:instrText>
+            <w:instrText xml:space="preserve"> HYPERLINK \l _Toc13723 </w:instrText>
           </w:r>
           <w:r>
             <w:rPr>
@@ -2706,11 +1545,24 @@
           <w:r>
             <w:rPr>
               <w:rFonts w:hint="default"/>
-              <w:color w:val="044A91" w:themeColor="hyperlink" w:themeShade="BF"/>
+              <w:color w:val="4472C4" w:themeColor="accent1"/>
+              <w14:textFill>
+                <w14:solidFill>
+                  <w14:schemeClr w14:val="accent1"/>
+                </w14:solidFill>
+              </w14:textFill>
             </w:rPr>
             <w:t xml:space="preserve">3. </w:t>
           </w:r>
           <w:r>
+            <w:rPr>
+              <w:color w:val="4472C4" w:themeColor="accent1"/>
+              <w14:textFill>
+                <w14:solidFill>
+                  <w14:schemeClr w14:val="accent1"/>
+                </w14:solidFill>
+              </w14:textFill>
+            </w:rPr>
             <w:t>Technical Stack Layout</w:t>
           </w:r>
           <w:r>
@@ -2720,7 +1572,7 @@
             <w:fldChar w:fldCharType="begin"/>
           </w:r>
           <w:r>
-            <w:instrText xml:space="preserve"> PAGEREF _Toc12847 \h </w:instrText>
+            <w:instrText xml:space="preserve"> PAGEREF _Toc13723 \h </w:instrText>
           </w:r>
           <w:r>
             <w:fldChar w:fldCharType="separate"/>
@@ -2755,7 +1607,7 @@
             <w:rPr>
               <w:bCs/>
             </w:rPr>
-            <w:instrText xml:space="preserve"> HYPERLINK \l _Toc5618 </w:instrText>
+            <w:instrText xml:space="preserve"> HYPERLINK \l _Toc17182 </w:instrText>
           </w:r>
           <w:r>
             <w:rPr>
@@ -2766,11 +1618,24 @@
           <w:r>
             <w:rPr>
               <w:rFonts w:hint="default"/>
-              <w:color w:val="044A91" w:themeColor="hyperlink" w:themeShade="BF"/>
+              <w:color w:val="4472C4" w:themeColor="accent1"/>
+              <w14:textFill>
+                <w14:solidFill>
+                  <w14:schemeClr w14:val="accent1"/>
+                </w14:solidFill>
+              </w14:textFill>
             </w:rPr>
             <w:t xml:space="preserve">4. </w:t>
           </w:r>
           <w:r>
+            <w:rPr>
+              <w:color w:val="4472C4" w:themeColor="accent1"/>
+              <w14:textFill>
+                <w14:solidFill>
+                  <w14:schemeClr w14:val="accent1"/>
+                </w14:solidFill>
+              </w14:textFill>
+            </w:rPr>
             <w:t>Functional Layout</w:t>
           </w:r>
           <w:r>
@@ -2780,7 +1645,7 @@
             <w:fldChar w:fldCharType="begin"/>
           </w:r>
           <w:r>
-            <w:instrText xml:space="preserve"> PAGEREF _Toc5618 \h </w:instrText>
+            <w:instrText xml:space="preserve"> PAGEREF _Toc17182 \h </w:instrText>
           </w:r>
           <w:r>
             <w:fldChar w:fldCharType="separate"/>
@@ -2815,7 +1680,7 @@
             <w:rPr>
               <w:bCs/>
             </w:rPr>
-            <w:instrText xml:space="preserve"> HYPERLINK \l _Toc4250 </w:instrText>
+            <w:instrText xml:space="preserve"> HYPERLINK \l _Toc17644 </w:instrText>
           </w:r>
           <w:r>
             <w:rPr>
@@ -2847,7 +1712,7 @@
             <w:fldChar w:fldCharType="begin"/>
           </w:r>
           <w:r>
-            <w:instrText xml:space="preserve"> PAGEREF _Toc4250 \h </w:instrText>
+            <w:instrText xml:space="preserve"> PAGEREF _Toc17644 \h </w:instrText>
           </w:r>
           <w:r>
             <w:fldChar w:fldCharType="separate"/>
@@ -2882,7 +1747,7 @@
             <w:rPr>
               <w:bCs/>
             </w:rPr>
-            <w:instrText xml:space="preserve"> HYPERLINK \l _Toc13691 </w:instrText>
+            <w:instrText xml:space="preserve"> HYPERLINK \l _Toc32365 </w:instrText>
           </w:r>
           <w:r>
             <w:rPr>
@@ -2914,13 +1779,148 @@
             <w:fldChar w:fldCharType="begin"/>
           </w:r>
           <w:r>
-            <w:instrText xml:space="preserve"> PAGEREF _Toc13691 \h </w:instrText>
+            <w:instrText xml:space="preserve"> PAGEREF _Toc32365 \h </w:instrText>
           </w:r>
           <w:r>
             <w:fldChar w:fldCharType="separate"/>
           </w:r>
           <w:r>
-            <w:t>13</w:t>
+            <w:t>11</w:t>
+          </w:r>
+          <w:r>
+            <w:fldChar w:fldCharType="end"/>
+          </w:r>
+          <w:r>
+            <w:rPr>
+              <w:bCs/>
+            </w:rPr>
+            <w:fldChar w:fldCharType="end"/>
+          </w:r>
+        </w:p>
+        <w:p>
+          <w:pPr>
+            <w:pStyle w:val="22"/>
+            <w:tabs>
+              <w:tab w:val="right" w:leader="dot" w:pos="9603"/>
+            </w:tabs>
+          </w:pPr>
+          <w:r>
+            <w:rPr>
+              <w:bCs/>
+            </w:rPr>
+            <w:fldChar w:fldCharType="begin"/>
+          </w:r>
+          <w:r>
+            <w:rPr>
+              <w:bCs/>
+            </w:rPr>
+            <w:instrText xml:space="preserve"> HYPERLINK \l _Toc6999 </w:instrText>
+          </w:r>
+          <w:r>
+            <w:rPr>
+              <w:bCs/>
+            </w:rPr>
+            <w:fldChar w:fldCharType="separate"/>
+          </w:r>
+          <w:r>
+            <w:rPr>
+              <w:rFonts w:eastAsiaTheme="majorEastAsia" w:cstheme="majorBidi"/>
+              <w:color w:val="49A1FA" w:themeColor="hyperlink" w:themeTint="99"/>
+              <w:szCs w:val="26"/>
+              <w:lang w:val="en-IN" w:bidi="ta-IN"/>
+              <w14:textFill>
+                <w14:solidFill>
+                  <w14:schemeClr w14:val="hlink">
+                    <w14:lumMod w14:val="60000"/>
+                    <w14:lumOff w14:val="40000"/>
+                  </w14:schemeClr>
+                </w14:solidFill>
+              </w14:textFill>
+            </w:rPr>
+            <w:t>4.</w:t>
+          </w:r>
+          <w:r>
+            <w:rPr>
+              <w:rFonts w:hint="default" w:eastAsiaTheme="majorEastAsia" w:cstheme="majorBidi"/>
+              <w:color w:val="49A1FA" w:themeColor="hyperlink" w:themeTint="99"/>
+              <w:szCs w:val="26"/>
+              <w:lang w:val="en-US" w:bidi="ta-IN"/>
+              <w14:textFill>
+                <w14:solidFill>
+                  <w14:schemeClr w14:val="hlink">
+                    <w14:lumMod w14:val="60000"/>
+                    <w14:lumOff w14:val="40000"/>
+                  </w14:schemeClr>
+                </w14:solidFill>
+              </w14:textFill>
+            </w:rPr>
+            <w:t>3</w:t>
+          </w:r>
+          <w:r>
+            <w:rPr>
+              <w:rFonts w:eastAsiaTheme="majorEastAsia" w:cstheme="majorBidi"/>
+              <w:color w:val="49A1FA" w:themeColor="hyperlink" w:themeTint="99"/>
+              <w:szCs w:val="26"/>
+              <w:lang w:val="en-IN" w:bidi="ta-IN"/>
+              <w14:textFill>
+                <w14:solidFill>
+                  <w14:schemeClr w14:val="hlink">
+                    <w14:lumMod w14:val="60000"/>
+                    <w14:lumOff w14:val="40000"/>
+                  </w14:schemeClr>
+                </w14:solidFill>
+              </w14:textFill>
+            </w:rPr>
+            <w:t xml:space="preserve">. </w:t>
+          </w:r>
+          <w:r>
+            <w:rPr>
+              <w:rFonts w:hint="default" w:eastAsiaTheme="majorEastAsia" w:cstheme="majorBidi"/>
+              <w:color w:val="49A1FA" w:themeColor="hyperlink" w:themeTint="99"/>
+              <w:szCs w:val="26"/>
+              <w:lang w:val="en-US" w:bidi="ta-IN"/>
+              <w14:textFill>
+                <w14:solidFill>
+                  <w14:schemeClr w14:val="hlink">
+                    <w14:lumMod w14:val="60000"/>
+                    <w14:lumOff w14:val="40000"/>
+                  </w14:schemeClr>
+                </w14:solidFill>
+              </w14:textFill>
+            </w:rPr>
+            <w:t xml:space="preserve">Activity </w:t>
+          </w:r>
+          <w:r>
+            <w:rPr>
+              <w:rFonts w:eastAsiaTheme="majorEastAsia" w:cstheme="majorBidi"/>
+              <w:color w:val="49A1FA" w:themeColor="hyperlink" w:themeTint="99"/>
+              <w:szCs w:val="26"/>
+              <w:lang w:val="en-IN" w:bidi="ta-IN"/>
+              <w14:textFill>
+                <w14:solidFill>
+                  <w14:schemeClr w14:val="hlink">
+                    <w14:lumMod w14:val="60000"/>
+                    <w14:lumOff w14:val="40000"/>
+                  </w14:schemeClr>
+                </w14:solidFill>
+              </w14:textFill>
+            </w:rPr>
+            <w:t>Diagram</w:t>
+          </w:r>
+          <w:r>
+            <w:tab/>
+          </w:r>
+          <w:r>
+            <w:fldChar w:fldCharType="begin"/>
+          </w:r>
+          <w:r>
+            <w:instrText xml:space="preserve"> PAGEREF _Toc6999 \h </w:instrText>
+          </w:r>
+          <w:r>
+            <w:fldChar w:fldCharType="separate"/>
+          </w:r>
+          <w:r>
+            <w:t>12</w:t>
           </w:r>
           <w:r>
             <w:fldChar w:fldCharType="end"/>
@@ -2949,7 +1949,7 @@
             <w:rPr>
               <w:bCs/>
             </w:rPr>
-            <w:instrText xml:space="preserve"> HYPERLINK \l _Toc13371 </w:instrText>
+            <w:instrText xml:space="preserve"> HYPERLINK \l _Toc5571 </w:instrText>
           </w:r>
           <w:r>
             <w:rPr>
@@ -2960,11 +1960,24 @@
           <w:r>
             <w:rPr>
               <w:rFonts w:hint="default"/>
-              <w:color w:val="044A91" w:themeColor="hyperlink" w:themeShade="BF"/>
+              <w:color w:val="4472C4" w:themeColor="accent1"/>
+              <w14:textFill>
+                <w14:solidFill>
+                  <w14:schemeClr w14:val="accent1"/>
+                </w14:solidFill>
+              </w14:textFill>
             </w:rPr>
             <w:t xml:space="preserve">5. </w:t>
           </w:r>
           <w:r>
+            <w:rPr>
+              <w:color w:val="4472C4" w:themeColor="accent1"/>
+              <w14:textFill>
+                <w14:solidFill>
+                  <w14:schemeClr w14:val="accent1"/>
+                </w14:solidFill>
+              </w14:textFill>
+            </w:rPr>
             <w:t>Non-Functional Requirements</w:t>
           </w:r>
           <w:r>
@@ -2974,13 +1987,13 @@
             <w:fldChar w:fldCharType="begin"/>
           </w:r>
           <w:r>
-            <w:instrText xml:space="preserve"> PAGEREF _Toc13371 \h </w:instrText>
+            <w:instrText xml:space="preserve"> PAGEREF _Toc5571 \h </w:instrText>
           </w:r>
           <w:r>
             <w:fldChar w:fldCharType="separate"/>
           </w:r>
           <w:r>
-            <w:t>14</w:t>
+            <w:t>12</w:t>
           </w:r>
           <w:r>
             <w:fldChar w:fldCharType="end"/>
@@ -3009,7 +2022,7 @@
             <w:rPr>
               <w:bCs/>
             </w:rPr>
-            <w:instrText xml:space="preserve"> HYPERLINK \l _Toc11271 </w:instrText>
+            <w:instrText xml:space="preserve"> HYPERLINK \l _Toc27313 </w:instrText>
           </w:r>
           <w:r>
             <w:rPr>
@@ -3058,13 +2071,13 @@
             <w:fldChar w:fldCharType="begin"/>
           </w:r>
           <w:r>
-            <w:instrText xml:space="preserve"> PAGEREF _Toc11271 \h </w:instrText>
+            <w:instrText xml:space="preserve"> PAGEREF _Toc27313 \h </w:instrText>
           </w:r>
           <w:r>
             <w:fldChar w:fldCharType="separate"/>
           </w:r>
           <w:r>
-            <w:t>14</w:t>
+            <w:t>12</w:t>
           </w:r>
           <w:r>
             <w:fldChar w:fldCharType="end"/>
@@ -3093,7 +2106,7 @@
             <w:rPr>
               <w:bCs/>
             </w:rPr>
-            <w:instrText xml:space="preserve"> HYPERLINK \l _Toc29678 </w:instrText>
+            <w:instrText xml:space="preserve"> HYPERLINK \l _Toc14404 </w:instrText>
           </w:r>
           <w:r>
             <w:rPr>
@@ -3142,131 +2155,13 @@
             <w:fldChar w:fldCharType="begin"/>
           </w:r>
           <w:r>
-            <w:instrText xml:space="preserve"> PAGEREF _Toc29678 \h </w:instrText>
+            <w:instrText xml:space="preserve"> PAGEREF _Toc14404 \h </w:instrText>
           </w:r>
           <w:r>
             <w:fldChar w:fldCharType="separate"/>
           </w:r>
           <w:r>
-            <w:t>14</w:t>
-          </w:r>
-          <w:r>
-            <w:fldChar w:fldCharType="end"/>
-          </w:r>
-          <w:r>
-            <w:rPr>
-              <w:bCs/>
-            </w:rPr>
-            <w:fldChar w:fldCharType="end"/>
-          </w:r>
-        </w:p>
-        <w:p>
-          <w:pPr>
-            <w:pStyle w:val="22"/>
-            <w:tabs>
-              <w:tab w:val="right" w:leader="dot" w:pos="9603"/>
-            </w:tabs>
-          </w:pPr>
-          <w:r>
-            <w:rPr>
-              <w:bCs/>
-            </w:rPr>
-            <w:fldChar w:fldCharType="begin"/>
-          </w:r>
-          <w:r>
-            <w:rPr>
-              <w:bCs/>
-            </w:rPr>
-            <w:instrText xml:space="preserve"> HYPERLINK \l _Toc15176 </w:instrText>
-          </w:r>
-          <w:r>
-            <w:rPr>
-              <w:bCs/>
-            </w:rPr>
-            <w:fldChar w:fldCharType="separate"/>
-          </w:r>
-          <w:r>
-            <w:rPr>
-              <w:rFonts w:hint="default" w:eastAsiaTheme="majorEastAsia" w:cstheme="majorBidi"/>
-              <w:color w:val="49A1FA" w:themeColor="hyperlink" w:themeTint="99"/>
-              <w:szCs w:val="26"/>
-              <w:lang w:val="en-IN" w:bidi="ta-IN"/>
-              <w14:textFill>
-                <w14:solidFill>
-                  <w14:schemeClr w14:val="hlink">
-                    <w14:lumMod w14:val="60000"/>
-                    <w14:lumOff w14:val="40000"/>
-                  </w14:schemeClr>
-                </w14:solidFill>
-              </w14:textFill>
-            </w:rPr>
-            <w:t>5.</w:t>
-          </w:r>
-          <w:r>
-            <w:rPr>
-              <w:rFonts w:hint="default" w:eastAsiaTheme="majorEastAsia" w:cstheme="majorBidi"/>
-              <w:color w:val="49A1FA" w:themeColor="hyperlink" w:themeTint="99"/>
-              <w:szCs w:val="26"/>
-              <w:lang w:val="en-US" w:bidi="ta-IN"/>
-              <w14:textFill>
-                <w14:solidFill>
-                  <w14:schemeClr w14:val="hlink">
-                    <w14:lumMod w14:val="60000"/>
-                    <w14:lumOff w14:val="40000"/>
-                  </w14:schemeClr>
-                </w14:solidFill>
-              </w14:textFill>
-            </w:rPr>
-            <w:t>3</w:t>
-          </w:r>
-          <w:r>
-            <w:rPr>
-              <w:rFonts w:hint="default" w:eastAsiaTheme="majorEastAsia" w:cstheme="majorBidi"/>
-              <w:color w:val="49A1FA" w:themeColor="hyperlink" w:themeTint="99"/>
-              <w:szCs w:val="26"/>
-              <w:lang w:val="en-IN" w:bidi="ta-IN"/>
-              <w14:textFill>
-                <w14:solidFill>
-                  <w14:schemeClr w14:val="hlink">
-                    <w14:lumMod w14:val="60000"/>
-                    <w14:lumOff w14:val="40000"/>
-                  </w14:schemeClr>
-                </w14:solidFill>
-              </w14:textFill>
-            </w:rPr>
-            <w:t xml:space="preserve"> </w:t>
-          </w:r>
-          <w:r>
-            <w:rPr>
-              <w:rFonts w:eastAsiaTheme="majorEastAsia" w:cstheme="majorBidi"/>
-              <w:color w:val="49A1FA" w:themeColor="hyperlink" w:themeTint="99"/>
-              <w:szCs w:val="26"/>
-              <w:lang w:val="en-IN" w:bidi="ta-IN"/>
-              <w14:textFill>
-                <w14:solidFill>
-                  <w14:schemeClr w14:val="hlink">
-                    <w14:lumMod w14:val="60000"/>
-                    <w14:lumOff w14:val="40000"/>
-                  </w14:schemeClr>
-                </w14:solidFill>
-              </w14:textFill>
-            </w:rPr>
-            <w:t>Audit Trail</w:t>
-          </w:r>
-          <w:r>
-            <w:tab/>
-          </w:r>
-          <w:r>
-            <w:fldChar w:fldCharType="begin"/>
-          </w:r>
-          <w:r>
-            <w:instrText xml:space="preserve"> PAGEREF _Toc15176 \h </w:instrText>
-          </w:r>
-          <w:r>
-            <w:fldChar w:fldCharType="separate"/>
-          </w:r>
-          <w:r>
-            <w:t>14</w:t>
+            <w:t>12</w:t>
           </w:r>
           <w:r>
             <w:fldChar w:fldCharType="end"/>
@@ -3295,7 +2190,7 @@
             <w:rPr>
               <w:bCs/>
             </w:rPr>
-            <w:instrText xml:space="preserve"> HYPERLINK \l _Toc29204 </w:instrText>
+            <w:instrText xml:space="preserve"> HYPERLINK \l _Toc24488 </w:instrText>
           </w:r>
           <w:r>
             <w:rPr>
@@ -3306,11 +2201,14 @@
           <w:r>
             <w:rPr>
               <w:rFonts w:hint="default"/>
-              <w:color w:val="044A91" w:themeColor="hyperlink" w:themeShade="BF"/>
+              <w:color w:val="0070C0"/>
             </w:rPr>
             <w:t xml:space="preserve">6. </w:t>
           </w:r>
           <w:r>
+            <w:rPr>
+              <w:color w:val="0070C0"/>
+            </w:rPr>
             <w:t>Glossary</w:t>
           </w:r>
           <w:r>
@@ -3320,13 +2218,13 @@
             <w:fldChar w:fldCharType="begin"/>
           </w:r>
           <w:r>
-            <w:instrText xml:space="preserve"> PAGEREF _Toc29204 \h </w:instrText>
+            <w:instrText xml:space="preserve"> PAGEREF _Toc24488 \h </w:instrText>
           </w:r>
           <w:r>
             <w:fldChar w:fldCharType="separate"/>
           </w:r>
           <w:r>
-            <w:t>15</w:t>
+            <w:t>12</w:t>
           </w:r>
           <w:r>
             <w:fldChar w:fldCharType="end"/>
@@ -3348,6 +2246,8 @@
         </w:p>
       </w:sdtContent>
     </w:sdt>
+    <w:p/>
+    <w:p/>
     <w:p/>
     <w:p/>
     <w:p>
@@ -3374,11 +2274,11 @@
           <w:lang w:bidi="en-US"/>
         </w:rPr>
       </w:pPr>
-      <w:bookmarkStart w:id="0" w:name="_Toc14493"/>
+      <w:bookmarkStart w:id="0" w:name="_Toc23825"/>
       <w:bookmarkStart w:id="1" w:name="_Toc3092"/>
-      <w:bookmarkStart w:id="2" w:name="_Toc23825"/>
+      <w:bookmarkStart w:id="2" w:name="_Toc12877"/>
       <w:bookmarkStart w:id="3" w:name="_Toc19868"/>
-      <w:bookmarkStart w:id="4" w:name="_Toc12877"/>
+      <w:bookmarkStart w:id="4" w:name="_Toc28420"/>
       <w:r>
         <w:rPr>
           <w:rFonts w:asciiTheme="minorHAnsi" w:hAnsiTheme="minorHAnsi"/>
@@ -3422,6 +2322,26 @@
           <w:lang w:val="en-IN" w:bidi="en-US"/>
         </w:rPr>
         <w:t xml:space="preserve"> is a project that deals with the reports of the Online Shopping company SportsZone which is providing  good quality products  like accessories, equipments, clothings, nutritions etc,. related to sports.</w:t>
+      </w:r>
+    </w:p>
+    <w:p>
+      <w:pPr>
+        <w:spacing w:after="160" w:line="259" w:lineRule="auto"/>
+        <w:ind w:left="360"/>
+        <w:jc w:val="both"/>
+        <w:rPr>
+          <w:rFonts w:hint="default"/>
+          <w:highlight w:val="none"/>
+          <w:lang w:val="en-US" w:bidi="en-US"/>
+        </w:rPr>
+      </w:pPr>
+      <w:r>
+        <w:rPr>
+          <w:rFonts w:hint="default"/>
+          <w:highlight w:val="none"/>
+          <w:lang w:val="en-US" w:bidi="en-US"/>
+        </w:rPr>
+        <w:t>The main moto of the project is to show the reports with data that are generated via SportsZone Web application.</w:t>
       </w:r>
     </w:p>
     <w:p>
@@ -3527,7 +2447,7 @@
         </w:rPr>
         <w:t xml:space="preserve"> </w:t>
       </w:r>
-      <w:bookmarkStart w:id="6" w:name="_Toc31814"/>
+      <w:bookmarkStart w:id="6" w:name="_Toc8109"/>
       <w:r>
         <w:rPr>
           <w:rFonts w:eastAsiaTheme="majorEastAsia" w:cstheme="majorBidi"/>
@@ -4369,9 +3289,9 @@
           </w14:textFill>
         </w:rPr>
       </w:pPr>
-      <w:bookmarkStart w:id="7" w:name="_Toc25167846"/>
-      <w:bookmarkStart w:id="8" w:name="_Toc14097"/>
-      <w:bookmarkStart w:id="9" w:name="_Toc25170570"/>
+      <w:bookmarkStart w:id="7" w:name="_Toc14097"/>
+      <w:bookmarkStart w:id="8" w:name="_Toc25170570"/>
+      <w:bookmarkStart w:id="9" w:name="_Toc25167846"/>
       <w:r>
         <w:rPr>
           <w:rFonts w:eastAsiaTheme="majorEastAsia" w:cstheme="majorBidi"/>
@@ -4390,7 +3310,7 @@
         </w:rPr>
         <w:t xml:space="preserve"> </w:t>
       </w:r>
-      <w:bookmarkStart w:id="10" w:name="_Toc14840"/>
+      <w:bookmarkStart w:id="10" w:name="_Toc28961"/>
       <w:r>
         <w:rPr>
           <w:rFonts w:eastAsiaTheme="majorEastAsia" w:cstheme="majorBidi"/>
@@ -4613,11 +3533,11 @@
           <w:lang w:bidi="en-US"/>
         </w:rPr>
       </w:pPr>
-      <w:bookmarkStart w:id="11" w:name="_Toc25167847"/>
-      <w:bookmarkStart w:id="12" w:name="_Toc25170571"/>
-      <w:bookmarkStart w:id="13" w:name="_Toc10172"/>
-      <w:bookmarkStart w:id="14" w:name="_Toc430541406"/>
-      <w:bookmarkStart w:id="15" w:name="_Toc18573"/>
+      <w:bookmarkStart w:id="11" w:name="_Toc10172"/>
+      <w:bookmarkStart w:id="12" w:name="_Toc430541406"/>
+      <w:bookmarkStart w:id="13" w:name="_Toc25170571"/>
+      <w:bookmarkStart w:id="14" w:name="_Toc25167847"/>
+      <w:bookmarkStart w:id="15" w:name="_Toc8041"/>
       <w:r>
         <w:rPr>
           <w:rFonts w:hint="default" w:asciiTheme="minorHAnsi" w:hAnsiTheme="minorHAnsi"/>
@@ -4724,9 +3644,9 @@
           </w14:textFill>
         </w:rPr>
       </w:pPr>
-      <w:bookmarkStart w:id="16" w:name="_Toc25170572"/>
-      <w:bookmarkStart w:id="17" w:name="_Toc430541407"/>
-      <w:bookmarkStart w:id="18" w:name="_Toc25167848"/>
+      <w:bookmarkStart w:id="16" w:name="_Toc430541407"/>
+      <w:bookmarkStart w:id="17" w:name="_Toc25167848"/>
+      <w:bookmarkStart w:id="18" w:name="_Toc25170572"/>
       <w:r>
         <w:rPr>
           <w:rFonts w:eastAsiaTheme="majorEastAsia" w:cstheme="majorBidi"/>
@@ -4745,8 +3665,8 @@
         </w:rPr>
         <w:t xml:space="preserve"> </w:t>
       </w:r>
-      <w:bookmarkStart w:id="19" w:name="_Toc26900"/>
-      <w:bookmarkStart w:id="20" w:name="_Toc24767"/>
+      <w:bookmarkStart w:id="19" w:name="_Toc1493"/>
+      <w:bookmarkStart w:id="20" w:name="_Toc26900"/>
       <w:r>
         <w:rPr>
           <w:rFonts w:eastAsiaTheme="majorEastAsia" w:cstheme="majorBidi"/>
@@ -4900,8 +3820,8 @@
         </w:rPr>
         <w:t xml:space="preserve"> </w:t>
       </w:r>
-      <w:bookmarkStart w:id="23" w:name="_Toc29935"/>
-      <w:bookmarkStart w:id="24" w:name="_Toc15235"/>
+      <w:bookmarkStart w:id="23" w:name="_Toc13113"/>
+      <w:bookmarkStart w:id="24" w:name="_Toc29935"/>
       <w:r>
         <w:rPr>
           <w:rFonts w:eastAsiaTheme="majorEastAsia" w:cstheme="majorBidi"/>
@@ -5278,8 +4198,8 @@
         </w:rPr>
       </w:pPr>
       <w:bookmarkStart w:id="25" w:name="_Toc25170577"/>
-      <w:bookmarkStart w:id="26" w:name="_Toc4344"/>
-      <w:bookmarkStart w:id="27" w:name="_Toc13210"/>
+      <w:bookmarkStart w:id="26" w:name="_Toc11203"/>
+      <w:bookmarkStart w:id="27" w:name="_Toc4344"/>
       <w:bookmarkStart w:id="28" w:name="_Toc25167855"/>
       <w:r>
         <w:rPr>
@@ -5369,8 +4289,8 @@
         <w:pStyle w:val="4"/>
         <w:ind w:left="360"/>
       </w:pPr>
-      <w:bookmarkStart w:id="29" w:name="_Toc6879"/>
-      <w:bookmarkStart w:id="30" w:name="_Toc19499"/>
+      <w:bookmarkStart w:id="29" w:name="_Toc19499"/>
+      <w:bookmarkStart w:id="30" w:name="_Toc6134"/>
       <w:r>
         <w:t>2.3.1 Data Stores</w:t>
       </w:r>
@@ -5698,8 +4618,8 @@
         <w:ind w:left="360"/>
       </w:pPr>
       <w:bookmarkStart w:id="31" w:name="_Toc28039"/>
-      <w:bookmarkStart w:id="32" w:name="_Toc31845"/>
-      <w:bookmarkStart w:id="33" w:name="_Toc441057685"/>
+      <w:bookmarkStart w:id="32" w:name="_Toc441057685"/>
+      <w:bookmarkStart w:id="33" w:name="_Toc2588"/>
       <w:r>
         <w:t>2.3.2 Presentation layer</w:t>
       </w:r>
@@ -5729,7 +4649,7 @@
         </w:rPr>
       </w:pPr>
       <w:bookmarkStart w:id="34" w:name="_Toc30636"/>
-      <w:bookmarkStart w:id="35" w:name="_Toc16386"/>
+      <w:bookmarkStart w:id="35" w:name="_Toc9949"/>
       <w:r>
         <w:t>2.3.3 Service</w:t>
       </w:r>
@@ -5777,7 +4697,7 @@
         <w:ind w:left="360"/>
       </w:pPr>
       <w:bookmarkStart w:id="36" w:name="_Toc2094"/>
-      <w:bookmarkStart w:id="37" w:name="_Toc29198"/>
+      <w:bookmarkStart w:id="37" w:name="_Toc28850"/>
       <w:r>
         <w:t>2.3.4 Business Service Layer</w:t>
       </w:r>
@@ -5814,7 +4734,7 @@
         <w:pStyle w:val="4"/>
         <w:ind w:left="360"/>
       </w:pPr>
-      <w:bookmarkStart w:id="38" w:name="_Toc1264"/>
+      <w:bookmarkStart w:id="38" w:name="_Toc1497"/>
       <w:r>
         <w:t>2.3.5 Data Layer</w:t>
       </w:r>
@@ -5883,7 +4803,7 @@
       </w:pPr>
       <w:bookmarkStart w:id="39" w:name="_Toc25167857"/>
       <w:bookmarkStart w:id="40" w:name="_Toc25170579"/>
-      <w:bookmarkStart w:id="41" w:name="_Toc12847"/>
+      <w:bookmarkStart w:id="41" w:name="_Toc13723"/>
       <w:r>
         <w:t>Technical Stack Layout</w:t>
       </w:r>
@@ -5925,7 +4845,7 @@
         <w:jc w:val="center"/>
         <w:rPr>
           <w:rFonts w:hint="default"/>
-          <w:lang w:val="en-IN"/>
+          <w:lang w:val="en-US"/>
         </w:rPr>
       </w:pPr>
       <w:r>
@@ -6103,13 +5023,13 @@
       <w:r>
         <w:rPr>
           <w:rFonts w:hint="default"/>
-          <w:lang w:val="en-IN"/>
+          <w:lang w:val="en-US"/>
         </w:rPr>
         <w:drawing>
           <wp:inline distT="0" distB="0" distL="114300" distR="114300">
-            <wp:extent cx="3857625" cy="2905125"/>
-            <wp:effectExtent l="0" t="0" r="9525" b="9525"/>
-            <wp:docPr id="17" name="Picture 17" descr="Untitled Diagram-Tech Stack Layout.drawio"/>
+            <wp:extent cx="3575685" cy="2880360"/>
+            <wp:effectExtent l="0" t="0" r="5715" b="15240"/>
+            <wp:docPr id="9" name="Picture 9" descr="TechStackLayout.drawio"/>
             <wp:cNvGraphicFramePr>
               <a:graphicFrameLocks xmlns:a="http://schemas.openxmlformats.org/drawingml/2006/main" noChangeAspect="1"/>
             </wp:cNvGraphicFramePr>
@@ -6117,7 +5037,7 @@
               <a:graphicData uri="http://schemas.openxmlformats.org/drawingml/2006/picture">
                 <pic:pic xmlns:pic="http://schemas.openxmlformats.org/drawingml/2006/picture">
                   <pic:nvPicPr>
-                    <pic:cNvPr id="17" name="Picture 17" descr="Untitled Diagram-Tech Stack Layout.drawio"/>
+                    <pic:cNvPr id="9" name="Picture 9" descr="TechStackLayout.drawio"/>
                     <pic:cNvPicPr>
                       <a:picLocks noChangeAspect="1"/>
                     </pic:cNvPicPr>
@@ -6131,7 +5051,7 @@
                   <pic:spPr>
                     <a:xfrm>
                       <a:off x="0" y="0"/>
-                      <a:ext cx="3857625" cy="2905125"/>
+                      <a:ext cx="3575685" cy="2880360"/>
                     </a:xfrm>
                     <a:prstGeom prst="rect">
                       <a:avLst/>
@@ -6162,11 +5082,11 @@
       </w:pPr>
       <w:bookmarkStart w:id="42" w:name="_Toc25167858"/>
       <w:bookmarkStart w:id="43" w:name="_Toc25170580"/>
-      <w:bookmarkStart w:id="44" w:name="_Toc18947"/>
-      <w:bookmarkStart w:id="45" w:name="_Toc5618"/>
-      <w:bookmarkStart w:id="46" w:name="_Toc17024"/>
-      <w:bookmarkStart w:id="47" w:name="_Toc25167859"/>
-      <w:bookmarkStart w:id="48" w:name="_Toc25170581"/>
+      <w:bookmarkStart w:id="44" w:name="_Toc17182"/>
+      <w:bookmarkStart w:id="45" w:name="_Toc18947"/>
+      <w:bookmarkStart w:id="46" w:name="_Toc25167859"/>
+      <w:bookmarkStart w:id="47" w:name="_Toc25170581"/>
+      <w:bookmarkStart w:id="48" w:name="_Toc17024"/>
       <w:r>
         <w:t>Functional Lay</w:t>
       </w:r>
@@ -6208,8 +5128,6 @@
         </w:rPr>
         <w:t xml:space="preserve">application. This layout depicts use activity, entity relationship and class diagram of the application. This gives a detailed perspective of each unit in the system. </w:t>
       </w:r>
-      <w:bookmarkStart w:id="74" w:name="_GoBack"/>
-      <w:bookmarkEnd w:id="74"/>
     </w:p>
     <w:p>
       <w:pPr>
@@ -6236,7 +5154,7 @@
           </w14:textFill>
         </w:rPr>
       </w:pPr>
-      <w:bookmarkStart w:id="49" w:name="_Toc4250"/>
+      <w:bookmarkStart w:id="49" w:name="_Toc17644"/>
       <w:r>
         <w:rPr>
           <w:rFonts w:eastAsiaTheme="majorEastAsia" w:cstheme="majorBidi"/>
@@ -6350,7 +5268,7 @@
           </w14:textFill>
         </w:rPr>
       </w:pPr>
-      <w:bookmarkStart w:id="50" w:name="_Toc13691"/>
+      <w:bookmarkStart w:id="50" w:name="_Toc32365"/>
       <w:r>
         <w:rPr>
           <w:rFonts w:eastAsiaTheme="majorEastAsia" w:cstheme="majorBidi"/>
@@ -6433,6 +5351,190 @@
         </w:rPr>
       </w:pPr>
     </w:p>
+    <w:p>
+      <w:pPr>
+        <w:rPr>
+          <w:lang w:val="en-IN" w:bidi="ta-IN"/>
+        </w:rPr>
+      </w:pPr>
+    </w:p>
+    <w:p>
+      <w:pPr>
+        <w:pStyle w:val="3"/>
+        <w:keepNext/>
+        <w:pBdr>
+          <w:bottom w:val="single" w:color="auto" w:sz="4" w:space="1"/>
+        </w:pBdr>
+        <w:spacing w:before="360" w:after="360" w:line="360" w:lineRule="auto"/>
+        <w:ind w:left="360"/>
+        <w:rPr>
+          <w:rFonts w:eastAsiaTheme="majorEastAsia" w:cstheme="majorBidi"/>
+          <w:color w:val="8FAADC" w:themeColor="accent1" w:themeTint="99"/>
+          <w:sz w:val="28"/>
+          <w:szCs w:val="26"/>
+          <w:lang w:val="en-IN" w:bidi="ta-IN"/>
+          <w14:textFill>
+            <w14:solidFill>
+              <w14:schemeClr w14:val="accent1">
+                <w14:lumMod w14:val="60000"/>
+                <w14:lumOff w14:val="40000"/>
+              </w14:schemeClr>
+            </w14:solidFill>
+          </w14:textFill>
+        </w:rPr>
+      </w:pPr>
+      <w:bookmarkStart w:id="51" w:name="_Toc6999"/>
+      <w:r>
+        <w:rPr>
+          <w:rFonts w:eastAsiaTheme="majorEastAsia" w:cstheme="majorBidi"/>
+          <w:color w:val="8FAADC" w:themeColor="accent1" w:themeTint="99"/>
+          <w:sz w:val="28"/>
+          <w:szCs w:val="26"/>
+          <w:lang w:val="en-IN" w:bidi="ta-IN"/>
+          <w14:textFill>
+            <w14:solidFill>
+              <w14:schemeClr w14:val="accent1">
+                <w14:lumMod w14:val="60000"/>
+                <w14:lumOff w14:val="40000"/>
+              </w14:schemeClr>
+            </w14:solidFill>
+          </w14:textFill>
+        </w:rPr>
+        <w:t>4.</w:t>
+      </w:r>
+      <w:r>
+        <w:rPr>
+          <w:rFonts w:hint="default" w:eastAsiaTheme="majorEastAsia" w:cstheme="majorBidi"/>
+          <w:color w:val="8FAADC" w:themeColor="accent1" w:themeTint="99"/>
+          <w:sz w:val="28"/>
+          <w:szCs w:val="26"/>
+          <w:lang w:val="en-US" w:bidi="ta-IN"/>
+          <w14:textFill>
+            <w14:solidFill>
+              <w14:schemeClr w14:val="accent1">
+                <w14:lumMod w14:val="60000"/>
+                <w14:lumOff w14:val="40000"/>
+              </w14:schemeClr>
+            </w14:solidFill>
+          </w14:textFill>
+        </w:rPr>
+        <w:t>3</w:t>
+      </w:r>
+      <w:r>
+        <w:rPr>
+          <w:rFonts w:eastAsiaTheme="majorEastAsia" w:cstheme="majorBidi"/>
+          <w:color w:val="8FAADC" w:themeColor="accent1" w:themeTint="99"/>
+          <w:sz w:val="28"/>
+          <w:szCs w:val="26"/>
+          <w:lang w:val="en-IN" w:bidi="ta-IN"/>
+          <w14:textFill>
+            <w14:solidFill>
+              <w14:schemeClr w14:val="accent1">
+                <w14:lumMod w14:val="60000"/>
+                <w14:lumOff w14:val="40000"/>
+              </w14:schemeClr>
+            </w14:solidFill>
+          </w14:textFill>
+        </w:rPr>
+        <w:t xml:space="preserve">. </w:t>
+      </w:r>
+      <w:r>
+        <w:rPr>
+          <w:rFonts w:hint="default" w:eastAsiaTheme="majorEastAsia" w:cstheme="majorBidi"/>
+          <w:color w:val="8FAADC" w:themeColor="accent1" w:themeTint="99"/>
+          <w:sz w:val="28"/>
+          <w:szCs w:val="26"/>
+          <w:lang w:val="en-US" w:bidi="ta-IN"/>
+          <w14:textFill>
+            <w14:solidFill>
+              <w14:schemeClr w14:val="accent1">
+                <w14:lumMod w14:val="60000"/>
+                <w14:lumOff w14:val="40000"/>
+              </w14:schemeClr>
+            </w14:solidFill>
+          </w14:textFill>
+        </w:rPr>
+        <w:t xml:space="preserve">Activity </w:t>
+      </w:r>
+      <w:r>
+        <w:rPr>
+          <w:rFonts w:eastAsiaTheme="majorEastAsia" w:cstheme="majorBidi"/>
+          <w:color w:val="8FAADC" w:themeColor="accent1" w:themeTint="99"/>
+          <w:sz w:val="28"/>
+          <w:szCs w:val="26"/>
+          <w:lang w:val="en-IN" w:bidi="ta-IN"/>
+          <w14:textFill>
+            <w14:solidFill>
+              <w14:schemeClr w14:val="accent1">
+                <w14:lumMod w14:val="60000"/>
+                <w14:lumOff w14:val="40000"/>
+              </w14:schemeClr>
+            </w14:solidFill>
+          </w14:textFill>
+        </w:rPr>
+        <w:t>Diagram</w:t>
+      </w:r>
+      <w:bookmarkEnd w:id="51"/>
+    </w:p>
+    <w:p>
+      <w:pPr>
+        <w:rPr>
+          <w:lang w:val="en-IN"/>
+        </w:rPr>
+      </w:pPr>
+    </w:p>
+    <w:p>
+      <w:pPr>
+        <w:jc w:val="center"/>
+        <w:rPr>
+          <w:rFonts w:hint="default"/>
+          <w:lang w:val="en-US"/>
+        </w:rPr>
+      </w:pPr>
+      <w:r>
+        <w:rPr>
+          <w:rFonts w:hint="default"/>
+          <w:lang w:val="en-US"/>
+        </w:rPr>
+        <w:drawing>
+          <wp:inline distT="0" distB="0" distL="114300" distR="114300">
+            <wp:extent cx="4237990" cy="7279640"/>
+            <wp:effectExtent l="0" t="0" r="10160" b="16510"/>
+            <wp:docPr id="11" name="Picture 11" descr="OrderActivityDiagram"/>
+            <wp:cNvGraphicFramePr>
+              <a:graphicFrameLocks xmlns:a="http://schemas.openxmlformats.org/drawingml/2006/main" noChangeAspect="1"/>
+            </wp:cNvGraphicFramePr>
+            <a:graphic xmlns:a="http://schemas.openxmlformats.org/drawingml/2006/main">
+              <a:graphicData uri="http://schemas.openxmlformats.org/drawingml/2006/picture">
+                <pic:pic xmlns:pic="http://schemas.openxmlformats.org/drawingml/2006/picture">
+                  <pic:nvPicPr>
+                    <pic:cNvPr id="11" name="Picture 11" descr="OrderActivityDiagram"/>
+                    <pic:cNvPicPr>
+                      <a:picLocks noChangeAspect="1"/>
+                    </pic:cNvPicPr>
+                  </pic:nvPicPr>
+                  <pic:blipFill>
+                    <a:blip r:embed="rId16"/>
+                    <a:stretch>
+                      <a:fillRect/>
+                    </a:stretch>
+                  </pic:blipFill>
+                  <pic:spPr>
+                    <a:xfrm>
+                      <a:off x="0" y="0"/>
+                      <a:ext cx="4237990" cy="7279640"/>
+                    </a:xfrm>
+                    <a:prstGeom prst="rect">
+                      <a:avLst/>
+                    </a:prstGeom>
+                  </pic:spPr>
+                </pic:pic>
+              </a:graphicData>
+            </a:graphic>
+          </wp:inline>
+        </w:drawing>
+      </w:r>
+    </w:p>
     <w:bookmarkEnd w:id="46"/>
     <w:bookmarkEnd w:id="47"/>
     <w:bookmarkEnd w:id="48"/>
@@ -6452,17 +5554,17 @@
         </w:tabs>
         <w:spacing w:before="480" w:after="360" w:line="360" w:lineRule="auto"/>
       </w:pPr>
-      <w:bookmarkStart w:id="51" w:name="_Toc13371"/>
       <w:bookmarkStart w:id="52" w:name="_Toc25170585"/>
-      <w:bookmarkStart w:id="53" w:name="_Toc22579"/>
-      <w:bookmarkStart w:id="54" w:name="_Toc25167863"/>
+      <w:bookmarkStart w:id="53" w:name="_Toc25167863"/>
+      <w:bookmarkStart w:id="54" w:name="_Toc22579"/>
+      <w:bookmarkStart w:id="55" w:name="_Toc5571"/>
       <w:r>
         <w:t>Non-Functional Requirements</w:t>
       </w:r>
-      <w:bookmarkEnd w:id="51"/>
       <w:bookmarkEnd w:id="52"/>
       <w:bookmarkEnd w:id="53"/>
       <w:bookmarkEnd w:id="54"/>
+      <w:bookmarkEnd w:id="55"/>
       <w:r>
         <w:t xml:space="preserve"> </w:t>
       </w:r>
@@ -6507,7 +5609,7 @@
           </w14:textFill>
         </w:rPr>
       </w:pPr>
-      <w:bookmarkStart w:id="55" w:name="_Toc25167864"/>
+      <w:bookmarkStart w:id="56" w:name="_Toc25167864"/>
       <w:r>
         <w:rPr>
           <w:rFonts w:eastAsiaTheme="majorEastAsia" w:cstheme="majorBidi"/>
@@ -6526,9 +5628,9 @@
         </w:rPr>
         <w:t xml:space="preserve"> </w:t>
       </w:r>
-      <w:bookmarkStart w:id="56" w:name="_Toc25170586"/>
-      <w:bookmarkStart w:id="57" w:name="_Toc23568"/>
-      <w:bookmarkStart w:id="58" w:name="_Toc11271"/>
+      <w:bookmarkStart w:id="57" w:name="_Toc25170586"/>
+      <w:bookmarkStart w:id="58" w:name="_Toc23568"/>
+      <w:bookmarkStart w:id="59" w:name="_Toc27313"/>
       <w:r>
         <w:rPr>
           <w:rFonts w:eastAsiaTheme="majorEastAsia" w:cstheme="majorBidi"/>
@@ -6547,10 +5649,10 @@
         </w:rPr>
         <w:t>Security</w:t>
       </w:r>
-      <w:bookmarkEnd w:id="55"/>
       <w:bookmarkEnd w:id="56"/>
       <w:bookmarkEnd w:id="57"/>
       <w:bookmarkEnd w:id="58"/>
+      <w:bookmarkEnd w:id="59"/>
     </w:p>
     <w:p>
       <w:pPr>
@@ -6558,7 +5660,17 @@
         <w:jc w:val="both"/>
       </w:pPr>
       <w:r>
-        <w:t xml:space="preserve">The security can be further enhanced through REST service calls over https, SSL, Data encryption and through Data isolation. Based on the requirements, on what levels of security is required for the application and which kind of the client’s data are sensitive in nature, the implementation details could be added to this section. The application framework will be used for authentication and authorization of system. </w:t>
+        <w:t>The security can be further enhanced through REST service calls over https</w:t>
+      </w:r>
+      <w:r>
+        <w:rPr>
+          <w:rFonts w:hint="default"/>
+          <w:lang w:val="en-US"/>
+        </w:rPr>
+        <w:t>.</w:t>
+      </w:r>
+      <w:r>
+        <w:t xml:space="preserve">The application framework will be used for authentication and authorization of system. </w:t>
       </w:r>
     </w:p>
     <w:p>
@@ -6589,7 +5701,7 @@
           </w14:textFill>
         </w:rPr>
       </w:pPr>
-      <w:bookmarkStart w:id="59" w:name="_Toc25167865"/>
+      <w:bookmarkStart w:id="60" w:name="_Toc25167865"/>
       <w:r>
         <w:rPr>
           <w:rFonts w:eastAsiaTheme="majorEastAsia" w:cstheme="majorBidi"/>
@@ -6608,9 +5720,9 @@
         </w:rPr>
         <w:t xml:space="preserve"> </w:t>
       </w:r>
-      <w:bookmarkStart w:id="60" w:name="_Toc9136"/>
-      <w:bookmarkStart w:id="61" w:name="_Toc29678"/>
-      <w:bookmarkStart w:id="62" w:name="_Toc25170587"/>
+      <w:bookmarkStart w:id="61" w:name="_Toc25170587"/>
+      <w:bookmarkStart w:id="62" w:name="_Toc14404"/>
+      <w:bookmarkStart w:id="63" w:name="_Toc9136"/>
       <w:r>
         <w:rPr>
           <w:rFonts w:eastAsiaTheme="majorEastAsia" w:cstheme="majorBidi"/>
@@ -6629,10 +5741,10 @@
         </w:rPr>
         <w:t>Performance</w:t>
       </w:r>
-      <w:bookmarkEnd w:id="59"/>
       <w:bookmarkEnd w:id="60"/>
       <w:bookmarkEnd w:id="61"/>
       <w:bookmarkEnd w:id="62"/>
+      <w:bookmarkEnd w:id="63"/>
     </w:p>
     <w:p>
       <w:pPr>
@@ -6642,92 +5754,13 @@
         <w:jc w:val="both"/>
       </w:pPr>
       <w:r>
-        <w:t xml:space="preserve">Application performance benchmarks like response time, transaction processing time, throughput, volume data processing/Sec and other Non-Functional requirements will be adhered as per the understanding arrived during the analysis of the requirements. </w:t>
-      </w:r>
-    </w:p>
-    <w:p>
-      <w:pPr>
-        <w:pStyle w:val="3"/>
-        <w:keepNext/>
-        <w:numPr>
-          <w:ilvl w:val="1"/>
-          <w:numId w:val="2"/>
-        </w:numPr>
-        <w:pBdr>
-          <w:bottom w:val="single" w:color="auto" w:sz="4" w:space="1"/>
-        </w:pBdr>
-        <w:spacing w:before="360" w:after="360" w:line="360" w:lineRule="auto"/>
-        <w:rPr>
-          <w:rFonts w:eastAsiaTheme="majorEastAsia" w:cstheme="majorBidi"/>
-          <w:color w:val="8FAADC" w:themeColor="accent1" w:themeTint="99"/>
-          <w:sz w:val="28"/>
-          <w:szCs w:val="26"/>
-          <w:lang w:val="en-IN" w:bidi="ta-IN"/>
-          <w14:textFill>
-            <w14:solidFill>
-              <w14:schemeClr w14:val="accent1">
-                <w14:lumMod w14:val="60000"/>
-                <w14:lumOff w14:val="40000"/>
-              </w14:schemeClr>
-            </w14:solidFill>
-          </w14:textFill>
-        </w:rPr>
-      </w:pPr>
-      <w:bookmarkStart w:id="63" w:name="_Toc441057716"/>
-      <w:bookmarkStart w:id="64" w:name="_Toc25167868"/>
-      <w:bookmarkStart w:id="65" w:name="_Toc21102605"/>
-      <w:r>
-        <w:rPr>
-          <w:rFonts w:eastAsiaTheme="majorEastAsia" w:cstheme="majorBidi"/>
-          <w:color w:val="8FAADC" w:themeColor="accent1" w:themeTint="99"/>
-          <w:sz w:val="28"/>
-          <w:szCs w:val="26"/>
-          <w:lang w:val="en-IN" w:bidi="ta-IN"/>
-          <w14:textFill>
-            <w14:solidFill>
-              <w14:schemeClr w14:val="accent1">
-                <w14:lumMod w14:val="60000"/>
-                <w14:lumOff w14:val="40000"/>
-              </w14:schemeClr>
-            </w14:solidFill>
-          </w14:textFill>
-        </w:rPr>
-        <w:t xml:space="preserve"> </w:t>
-      </w:r>
-      <w:bookmarkStart w:id="66" w:name="_Toc15176"/>
-      <w:bookmarkStart w:id="67" w:name="_Toc31272"/>
-      <w:bookmarkStart w:id="68" w:name="_Toc25170590"/>
-      <w:r>
-        <w:rPr>
-          <w:rFonts w:eastAsiaTheme="majorEastAsia" w:cstheme="majorBidi"/>
-          <w:color w:val="8FAADC" w:themeColor="accent1" w:themeTint="99"/>
-          <w:sz w:val="28"/>
-          <w:szCs w:val="26"/>
-          <w:lang w:val="en-IN" w:bidi="ta-IN"/>
-          <w14:textFill>
-            <w14:solidFill>
-              <w14:schemeClr w14:val="accent1">
-                <w14:lumMod w14:val="60000"/>
-                <w14:lumOff w14:val="40000"/>
-              </w14:schemeClr>
-            </w14:solidFill>
-          </w14:textFill>
-        </w:rPr>
-        <w:t>Audit Trail</w:t>
-      </w:r>
-      <w:bookmarkEnd w:id="63"/>
-      <w:bookmarkEnd w:id="64"/>
-      <w:bookmarkEnd w:id="66"/>
-      <w:bookmarkEnd w:id="67"/>
-      <w:bookmarkEnd w:id="68"/>
-    </w:p>
-    <w:p>
-      <w:pPr>
-        <w:ind w:left="360"/>
-        <w:jc w:val="both"/>
-      </w:pPr>
-      <w:r>
-        <w:t>The application’s framework provides a utility for audit trails. The framework provides a provision on the configurable entities that we need to audit. This will enable to track all the transitional data entries for that particular entity.</w:t>
+        <w:t xml:space="preserve">Application </w:t>
+      </w:r>
+      <w:r>
+        <w:rPr>
+          <w:rFonts w:hint="default"/>
+        </w:rPr>
+        <w:t>is designed to deliver exceptional performance by leveraging asynchronous method calls and HTTPS security measures. This combination ensures that our API operates efficiently even under heavy loads while maintaining data security and confidentiality for users. With these features, our API sets a high standard for reliability and performance in the realm of RESTful web services.</w:t>
       </w:r>
     </w:p>
     <w:p>
@@ -6746,29 +5779,30 @@
         </w:tabs>
         <w:spacing w:before="480" w:after="360" w:line="360" w:lineRule="auto"/>
       </w:pPr>
-      <w:bookmarkStart w:id="69" w:name="_Toc25170591"/>
-      <w:bookmarkStart w:id="70" w:name="_Toc29204"/>
-      <w:bookmarkStart w:id="71" w:name="_Toc25167869"/>
-      <w:bookmarkStart w:id="72" w:name="_Toc16005"/>
+      <w:bookmarkStart w:id="64" w:name="_Toc21102605"/>
+      <w:bookmarkStart w:id="65" w:name="_Toc16005"/>
+      <w:bookmarkStart w:id="66" w:name="_Toc25170591"/>
+      <w:bookmarkStart w:id="67" w:name="_Toc24488"/>
+      <w:bookmarkStart w:id="68" w:name="_Toc25167869"/>
       <w:r>
         <w:t>Glossary</w:t>
       </w:r>
+      <w:bookmarkEnd w:id="64"/>
       <w:bookmarkEnd w:id="65"/>
-      <w:bookmarkEnd w:id="69"/>
-      <w:bookmarkEnd w:id="70"/>
-      <w:bookmarkEnd w:id="71"/>
-      <w:bookmarkEnd w:id="72"/>
+      <w:bookmarkEnd w:id="66"/>
+      <w:bookmarkEnd w:id="67"/>
+      <w:bookmarkEnd w:id="68"/>
     </w:p>
     <w:p>
       <w:pPr>
         <w:pStyle w:val="43"/>
       </w:pPr>
-      <w:bookmarkStart w:id="73" w:name="INSERT_Glossary"/>
+      <w:bookmarkStart w:id="69" w:name="INSERT_Glossary"/>
       <w:r>
         <w:t>Section: Glossary</w:t>
       </w:r>
     </w:p>
-    <w:bookmarkEnd w:id="73"/>
+    <w:bookmarkEnd w:id="69"/>
     <w:tbl>
       <w:tblPr>
         <w:tblStyle w:val="41"/>
@@ -7043,185 +6077,6 @@
           <w:p>
             <w:pPr>
               <w:pStyle w:val="42"/>
-              <w:rPr>
-                <w:rFonts w:cstheme="minorHAnsi"/>
-                <w:b w:val="0"/>
-                <w:bCs w:val="0"/>
-                <w:sz w:val="22"/>
-                <w:szCs w:val="22"/>
-              </w:rPr>
-            </w:pPr>
-            <w:r>
-              <w:rPr>
-                <w:rFonts w:cstheme="minorHAnsi"/>
-                <w:b w:val="0"/>
-                <w:bCs/>
-                <w:sz w:val="22"/>
-                <w:szCs w:val="22"/>
-              </w:rPr>
-              <w:t>QA</w:t>
-            </w:r>
-          </w:p>
-        </w:tc>
-        <w:tc>
-          <w:tcPr>
-            <w:tcW w:w="6237" w:type="dxa"/>
-            <w:tcBorders>
-              <w:top w:val="single" w:color="4472C4" w:themeColor="accent1" w:sz="8" w:space="0"/>
-              <w:left w:val="single" w:color="4472C4" w:themeColor="accent1" w:sz="6" w:space="0"/>
-              <w:bottom w:val="single" w:color="4472C4" w:themeColor="accent1" w:sz="8" w:space="0"/>
-              <w:right w:val="single" w:color="4472C4" w:themeColor="accent1" w:sz="8" w:space="0"/>
-            </w:tcBorders>
-            <w:tcMar>
-              <w:top w:w="15" w:type="dxa"/>
-              <w:left w:w="15" w:type="dxa"/>
-              <w:bottom w:w="15" w:type="dxa"/>
-              <w:right w:w="15" w:type="dxa"/>
-            </w:tcMar>
-          </w:tcPr>
-          <w:p>
-            <w:pPr>
-              <w:pStyle w:val="42"/>
-              <w:rPr>
-                <w:rFonts w:cstheme="minorHAnsi"/>
-                <w:sz w:val="22"/>
-                <w:szCs w:val="22"/>
-              </w:rPr>
-            </w:pPr>
-            <w:r>
-              <w:rPr>
-                <w:rFonts w:cstheme="minorHAnsi"/>
-                <w:sz w:val="22"/>
-                <w:szCs w:val="22"/>
-              </w:rPr>
-              <w:t>Quality Assurance</w:t>
-            </w:r>
-          </w:p>
-        </w:tc>
-      </w:tr>
-      <w:tr>
-        <w:tblPrEx>
-          <w:tblBorders>
-            <w:top w:val="single" w:color="4472C4" w:themeColor="accent1" w:sz="8" w:space="0"/>
-            <w:left w:val="single" w:color="4472C4" w:themeColor="accent1" w:sz="8" w:space="0"/>
-            <w:bottom w:val="single" w:color="4472C4" w:themeColor="accent1" w:sz="8" w:space="0"/>
-            <w:right w:val="single" w:color="4472C4" w:themeColor="accent1" w:sz="8" w:space="0"/>
-            <w:insideH w:val="single" w:color="4472C4" w:themeColor="accent1" w:sz="8" w:space="0"/>
-            <w:insideV w:val="single" w:color="4472C4" w:themeColor="accent1" w:sz="6" w:space="0"/>
-          </w:tblBorders>
-          <w:tblCellMar>
-            <w:top w:w="0" w:type="dxa"/>
-            <w:left w:w="113" w:type="dxa"/>
-            <w:bottom w:w="0" w:type="dxa"/>
-            <w:right w:w="113" w:type="dxa"/>
-          </w:tblCellMar>
-        </w:tblPrEx>
-        <w:tc>
-          <w:tcPr>
-            <w:tcW w:w="2268" w:type="dxa"/>
-            <w:tcBorders>
-              <w:right w:val="single" w:color="4472C4" w:themeColor="accent1" w:sz="6" w:space="0"/>
-            </w:tcBorders>
-            <w:tcMar>
-              <w:top w:w="15" w:type="dxa"/>
-              <w:left w:w="15" w:type="dxa"/>
-              <w:bottom w:w="15" w:type="dxa"/>
-              <w:right w:w="15" w:type="dxa"/>
-            </w:tcMar>
-          </w:tcPr>
-          <w:p>
-            <w:pPr>
-              <w:pStyle w:val="42"/>
-              <w:ind w:left="0"/>
-              <w:rPr>
-                <w:rFonts w:cstheme="minorHAnsi"/>
-                <w:b w:val="0"/>
-                <w:bCs/>
-                <w:sz w:val="22"/>
-                <w:szCs w:val="22"/>
-              </w:rPr>
-            </w:pPr>
-            <w:r>
-              <w:rPr>
-                <w:rFonts w:cstheme="minorHAnsi"/>
-                <w:b w:val="0"/>
-                <w:bCs/>
-                <w:sz w:val="22"/>
-                <w:szCs w:val="22"/>
-              </w:rPr>
-              <w:t xml:space="preserve"> OPS</w:t>
-            </w:r>
-          </w:p>
-        </w:tc>
-        <w:tc>
-          <w:tcPr>
-            <w:tcW w:w="6237" w:type="dxa"/>
-            <w:tcBorders>
-              <w:left w:val="single" w:color="4472C4" w:themeColor="accent1" w:sz="6" w:space="0"/>
-            </w:tcBorders>
-            <w:tcMar>
-              <w:top w:w="15" w:type="dxa"/>
-              <w:left w:w="15" w:type="dxa"/>
-              <w:bottom w:w="15" w:type="dxa"/>
-              <w:right w:w="15" w:type="dxa"/>
-            </w:tcMar>
-          </w:tcPr>
-          <w:p>
-            <w:pPr>
-              <w:pStyle w:val="42"/>
-              <w:rPr>
-                <w:rFonts w:cstheme="minorHAnsi"/>
-                <w:sz w:val="22"/>
-                <w:szCs w:val="22"/>
-              </w:rPr>
-            </w:pPr>
-            <w:r>
-              <w:rPr>
-                <w:rFonts w:cstheme="minorHAnsi"/>
-                <w:sz w:val="22"/>
-                <w:szCs w:val="22"/>
-              </w:rPr>
-              <w:t>Development Operations</w:t>
-            </w:r>
-          </w:p>
-        </w:tc>
-      </w:tr>
-      <w:tr>
-        <w:tblPrEx>
-          <w:tblBorders>
-            <w:top w:val="single" w:color="4472C4" w:themeColor="accent1" w:sz="8" w:space="0"/>
-            <w:left w:val="single" w:color="4472C4" w:themeColor="accent1" w:sz="8" w:space="0"/>
-            <w:bottom w:val="single" w:color="4472C4" w:themeColor="accent1" w:sz="8" w:space="0"/>
-            <w:right w:val="single" w:color="4472C4" w:themeColor="accent1" w:sz="8" w:space="0"/>
-            <w:insideH w:val="single" w:color="4472C4" w:themeColor="accent1" w:sz="8" w:space="0"/>
-            <w:insideV w:val="single" w:color="4472C4" w:themeColor="accent1" w:sz="6" w:space="0"/>
-          </w:tblBorders>
-          <w:tblCellMar>
-            <w:top w:w="0" w:type="dxa"/>
-            <w:left w:w="113" w:type="dxa"/>
-            <w:bottom w:w="0" w:type="dxa"/>
-            <w:right w:w="113" w:type="dxa"/>
-          </w:tblCellMar>
-        </w:tblPrEx>
-        <w:tc>
-          <w:tcPr>
-            <w:tcW w:w="2268" w:type="dxa"/>
-            <w:tcBorders>
-              <w:top w:val="single" w:color="4472C4" w:themeColor="accent1" w:sz="8" w:space="0"/>
-              <w:left w:val="single" w:color="4472C4" w:themeColor="accent1" w:sz="8" w:space="0"/>
-              <w:bottom w:val="single" w:color="4472C4" w:themeColor="accent1" w:sz="8" w:space="0"/>
-              <w:right w:val="single" w:color="4472C4" w:themeColor="accent1" w:sz="6" w:space="0"/>
-            </w:tcBorders>
-            <w:tcMar>
-              <w:top w:w="15" w:type="dxa"/>
-              <w:left w:w="15" w:type="dxa"/>
-              <w:bottom w:w="15" w:type="dxa"/>
-              <w:right w:w="15" w:type="dxa"/>
-            </w:tcMar>
-          </w:tcPr>
-          <w:p>
-            <w:pPr>
-              <w:pStyle w:val="42"/>
               <w:ind w:left="0"/>
               <w:rPr>
                 <w:rFonts w:cstheme="minorHAnsi"/>
@@ -7290,113 +6145,6 @@
                 <w:lang w:val="en-US"/>
               </w:rPr>
               <w:t xml:space="preserve"> Database</w:t>
-            </w:r>
-          </w:p>
-        </w:tc>
-      </w:tr>
-      <w:tr>
-        <w:tblPrEx>
-          <w:tblBorders>
-            <w:top w:val="single" w:color="4472C4" w:themeColor="accent1" w:sz="8" w:space="0"/>
-            <w:left w:val="single" w:color="4472C4" w:themeColor="accent1" w:sz="8" w:space="0"/>
-            <w:bottom w:val="single" w:color="4472C4" w:themeColor="accent1" w:sz="8" w:space="0"/>
-            <w:right w:val="single" w:color="4472C4" w:themeColor="accent1" w:sz="8" w:space="0"/>
-            <w:insideH w:val="single" w:color="4472C4" w:themeColor="accent1" w:sz="8" w:space="0"/>
-            <w:insideV w:val="single" w:color="4472C4" w:themeColor="accent1" w:sz="6" w:space="0"/>
-          </w:tblBorders>
-          <w:tblCellMar>
-            <w:top w:w="0" w:type="dxa"/>
-            <w:left w:w="113" w:type="dxa"/>
-            <w:bottom w:w="0" w:type="dxa"/>
-            <w:right w:w="113" w:type="dxa"/>
-          </w:tblCellMar>
-        </w:tblPrEx>
-        <w:tc>
-          <w:tcPr>
-            <w:tcW w:w="2268" w:type="dxa"/>
-            <w:tcBorders>
-              <w:top w:val="single" w:color="4472C4" w:themeColor="accent1" w:sz="8" w:space="0"/>
-              <w:left w:val="single" w:color="4472C4" w:themeColor="accent1" w:sz="8" w:space="0"/>
-              <w:bottom w:val="single" w:color="4472C4" w:themeColor="accent1" w:sz="8" w:space="0"/>
-              <w:right w:val="single" w:color="4472C4" w:themeColor="accent1" w:sz="6" w:space="0"/>
-            </w:tcBorders>
-            <w:tcMar>
-              <w:top w:w="15" w:type="dxa"/>
-              <w:left w:w="15" w:type="dxa"/>
-              <w:bottom w:w="15" w:type="dxa"/>
-              <w:right w:w="15" w:type="dxa"/>
-            </w:tcMar>
-          </w:tcPr>
-          <w:p>
-            <w:pPr>
-              <w:pStyle w:val="42"/>
-              <w:ind w:left="0"/>
-              <w:rPr>
-                <w:rFonts w:cstheme="minorHAnsi"/>
-                <w:b w:val="0"/>
-                <w:bCs w:val="0"/>
-                <w:sz w:val="22"/>
-                <w:szCs w:val="22"/>
-                <w:lang w:val="en-US"/>
-              </w:rPr>
-            </w:pPr>
-            <w:r>
-              <w:rPr>
-                <w:rFonts w:cstheme="minorHAnsi"/>
-                <w:b w:val="0"/>
-                <w:bCs/>
-                <w:sz w:val="22"/>
-                <w:szCs w:val="22"/>
-                <w:lang w:val="en-US"/>
-              </w:rPr>
-              <w:t xml:space="preserve"> HW</w:t>
-            </w:r>
-          </w:p>
-        </w:tc>
-        <w:tc>
-          <w:tcPr>
-            <w:tcW w:w="6237" w:type="dxa"/>
-            <w:tcBorders>
-              <w:top w:val="single" w:color="4472C4" w:themeColor="accent1" w:sz="8" w:space="0"/>
-              <w:left w:val="single" w:color="4472C4" w:themeColor="accent1" w:sz="6" w:space="0"/>
-              <w:bottom w:val="single" w:color="4472C4" w:themeColor="accent1" w:sz="8" w:space="0"/>
-              <w:right w:val="single" w:color="4472C4" w:themeColor="accent1" w:sz="8" w:space="0"/>
-            </w:tcBorders>
-            <w:tcMar>
-              <w:top w:w="15" w:type="dxa"/>
-              <w:left w:w="15" w:type="dxa"/>
-              <w:bottom w:w="15" w:type="dxa"/>
-              <w:right w:w="15" w:type="dxa"/>
-            </w:tcMar>
-          </w:tcPr>
-          <w:p>
-            <w:pPr>
-              <w:pStyle w:val="42"/>
-              <w:ind w:left="0"/>
-              <w:rPr>
-                <w:rFonts w:hint="default" w:cstheme="minorHAnsi"/>
-                <w:sz w:val="22"/>
-                <w:szCs w:val="22"/>
-                <w:lang w:val="en-US"/>
-              </w:rPr>
-            </w:pPr>
-            <w:r>
-              <w:rPr>
-                <w:rFonts w:cstheme="minorHAnsi"/>
-                <w:sz w:val="22"/>
-                <w:szCs w:val="22"/>
-                <w:lang w:val="en-US"/>
-              </w:rPr>
-              <w:t xml:space="preserve"> </w:t>
-            </w:r>
-            <w:r>
-              <w:rPr>
-                <w:rFonts w:hint="default" w:cstheme="minorHAnsi"/>
-                <w:sz w:val="22"/>
-                <w:szCs w:val="22"/>
-                <w:lang w:val="en-US"/>
-              </w:rPr>
-              <w:t>SportsZone web app</w:t>
             </w:r>
           </w:p>
         </w:tc>

</xml_diff>